<commit_message>
finish report, add pdf
</commit_message>
<xml_diff>
--- a/Data Mining in Dota 2/Data Mining in DOTA 2.docx
+++ b/Data Mining in Dota 2/Data Mining in DOTA 2.docx
@@ -195,27 +195,14 @@
       <w:r>
         <w:t xml:space="preserve">Figure </w:t>
       </w:r>
-      <w:r>
-        <w:fldChar w:fldCharType="begin"/>
-      </w:r>
-      <w:r>
-        <w:instrText xml:space="preserve"> SEQ Figure \* ARABIC </w:instrText>
-      </w:r>
-      <w:r>
-        <w:fldChar w:fldCharType="separate"/>
-      </w:r>
-      <w:r>
-        <w:rPr>
-          <w:noProof/>
-        </w:rPr>
-        <w:t>1</w:t>
-      </w:r>
-      <w:r>
-        <w:rPr>
-          <w:noProof/>
-        </w:rPr>
-        <w:fldChar w:fldCharType="end"/>
-      </w:r>
+      <w:fldSimple w:instr=" SEQ Figure \* ARABIC ">
+        <w:r>
+          <w:rPr>
+            <w:noProof/>
+          </w:rPr>
+          <w:t>1</w:t>
+        </w:r>
+      </w:fldSimple>
       <w:r>
         <w:t xml:space="preserve"> Dota 2 Player pool</w:t>
       </w:r>
@@ -385,27 +372,14 @@
       <w:r>
         <w:t xml:space="preserve">Figure </w:t>
       </w:r>
-      <w:r>
-        <w:fldChar w:fldCharType="begin"/>
-      </w:r>
-      <w:r>
-        <w:instrText xml:space="preserve"> SEQ Figure \* ARABIC </w:instrText>
-      </w:r>
-      <w:r>
-        <w:fldChar w:fldCharType="separate"/>
-      </w:r>
-      <w:r>
-        <w:rPr>
-          <w:noProof/>
-        </w:rPr>
-        <w:t>2</w:t>
-      </w:r>
-      <w:r>
-        <w:rPr>
-          <w:noProof/>
-        </w:rPr>
-        <w:fldChar w:fldCharType="end"/>
-      </w:r>
+      <w:fldSimple w:instr=" SEQ Figure \* ARABIC ">
+        <w:r>
+          <w:rPr>
+            <w:noProof/>
+          </w:rPr>
+          <w:t>2</w:t>
+        </w:r>
+      </w:fldSimple>
       <w:r>
         <w:t xml:space="preserve"> Dota 2 1v1 (</w:t>
       </w:r>
@@ -469,7 +443,10 @@
       </w:r>
       <w:proofErr w:type="gramEnd"/>
       <w:r>
-        <w:t xml:space="preserve"> rate</w:t>
+        <w:t xml:space="preserve"> </w:t>
+      </w:r>
+      <w:r>
+        <w:t>rate</w:t>
       </w:r>
       <w:r>
         <w:t>!</w:t>
@@ -536,27 +513,14 @@
       <w:r>
         <w:t xml:space="preserve">Figure </w:t>
       </w:r>
-      <w:r>
-        <w:fldChar w:fldCharType="begin"/>
-      </w:r>
-      <w:r>
-        <w:instrText xml:space="preserve"> SEQ Figure \* ARABIC </w:instrText>
-      </w:r>
-      <w:r>
-        <w:fldChar w:fldCharType="separate"/>
-      </w:r>
-      <w:r>
-        <w:rPr>
-          <w:noProof/>
-        </w:rPr>
-        <w:t>3</w:t>
-      </w:r>
-      <w:r>
-        <w:rPr>
-          <w:noProof/>
-        </w:rPr>
-        <w:fldChar w:fldCharType="end"/>
-      </w:r>
+      <w:fldSimple w:instr=" SEQ Figure \* ARABIC ">
+        <w:r>
+          <w:rPr>
+            <w:noProof/>
+          </w:rPr>
+          <w:t>3</w:t>
+        </w:r>
+      </w:fldSimple>
       <w:r>
         <w:t xml:space="preserve"> OpenAI </w:t>
       </w:r>
@@ -1127,27 +1091,14 @@
       <w:r>
         <w:t xml:space="preserve">Figure </w:t>
       </w:r>
-      <w:r>
-        <w:fldChar w:fldCharType="begin"/>
-      </w:r>
-      <w:r>
-        <w:instrText xml:space="preserve"> SEQ Figure \* ARABIC </w:instrText>
-      </w:r>
-      <w:r>
-        <w:fldChar w:fldCharType="separate"/>
-      </w:r>
-      <w:r>
-        <w:rPr>
-          <w:noProof/>
-        </w:rPr>
-        <w:t>4</w:t>
-      </w:r>
-      <w:r>
-        <w:rPr>
-          <w:noProof/>
-        </w:rPr>
-        <w:fldChar w:fldCharType="end"/>
-      </w:r>
+      <w:fldSimple w:instr=" SEQ Figure \* ARABIC ">
+        <w:r>
+          <w:rPr>
+            <w:noProof/>
+          </w:rPr>
+          <w:t>4</w:t>
+        </w:r>
+      </w:fldSimple>
       <w:r>
         <w:t xml:space="preserve"> Dota 2 Pro TI Prize Pool</w:t>
       </w:r>
@@ -1303,27 +1254,14 @@
       <w:r>
         <w:t xml:space="preserve">Figure </w:t>
       </w:r>
-      <w:r>
-        <w:fldChar w:fldCharType="begin"/>
-      </w:r>
-      <w:r>
-        <w:instrText xml:space="preserve"> SEQ Figure \* ARABIC </w:instrText>
-      </w:r>
-      <w:r>
-        <w:fldChar w:fldCharType="separate"/>
-      </w:r>
-      <w:r>
-        <w:rPr>
-          <w:noProof/>
-        </w:rPr>
-        <w:t>5</w:t>
-      </w:r>
-      <w:r>
-        <w:rPr>
-          <w:noProof/>
-        </w:rPr>
-        <w:fldChar w:fldCharType="end"/>
-      </w:r>
+      <w:fldSimple w:instr=" SEQ Figure \* ARABIC ">
+        <w:r>
+          <w:rPr>
+            <w:noProof/>
+          </w:rPr>
+          <w:t>5</w:t>
+        </w:r>
+      </w:fldSimple>
       <w:r>
         <w:t xml:space="preserve"> Dota 2 Map </w:t>
       </w:r>
@@ -1456,27 +1394,14 @@
       <w:r>
         <w:t xml:space="preserve">Figure </w:t>
       </w:r>
-      <w:r>
-        <w:fldChar w:fldCharType="begin"/>
-      </w:r>
-      <w:r>
-        <w:instrText xml:space="preserve"> SEQ Figure \* ARABIC </w:instrText>
-      </w:r>
-      <w:r>
-        <w:fldChar w:fldCharType="separate"/>
-      </w:r>
-      <w:r>
-        <w:rPr>
-          <w:noProof/>
-        </w:rPr>
-        <w:t>6</w:t>
-      </w:r>
-      <w:r>
-        <w:rPr>
-          <w:noProof/>
-        </w:rPr>
-        <w:fldChar w:fldCharType="end"/>
-      </w:r>
+      <w:fldSimple w:instr=" SEQ Figure \* ARABIC ">
+        <w:r>
+          <w:rPr>
+            <w:noProof/>
+          </w:rPr>
+          <w:t>6</w:t>
+        </w:r>
+      </w:fldSimple>
       <w:r>
         <w:t xml:space="preserve"> Dota 2 heroes </w:t>
       </w:r>
@@ -1561,11 +1486,6 @@
       </w:r>
     </w:p>
     <w:p>
-      <w:pPr>
-        <w:rPr>
-          <w:rFonts w:hint="cs"/>
-        </w:rPr>
-      </w:pPr>
       <w:r>
         <w:t>Note that effects can be both additive or increase by multiplication.</w:t>
       </w:r>
@@ -1625,27 +1545,14 @@
       <w:r>
         <w:t xml:space="preserve">Figure </w:t>
       </w:r>
-      <w:r>
-        <w:fldChar w:fldCharType="begin"/>
-      </w:r>
-      <w:r>
-        <w:instrText xml:space="preserve"> SEQ Figure \* ARABIC </w:instrText>
-      </w:r>
-      <w:r>
-        <w:fldChar w:fldCharType="separate"/>
-      </w:r>
-      <w:r>
-        <w:rPr>
-          <w:noProof/>
-        </w:rPr>
-        <w:t>7</w:t>
-      </w:r>
-      <w:r>
-        <w:rPr>
-          <w:noProof/>
-        </w:rPr>
-        <w:fldChar w:fldCharType="end"/>
-      </w:r>
+      <w:fldSimple w:instr=" SEQ Figure \* ARABIC ">
+        <w:r>
+          <w:rPr>
+            <w:noProof/>
+          </w:rPr>
+          <w:t>7</w:t>
+        </w:r>
+      </w:fldSimple>
       <w:r>
         <w:t xml:space="preserve"> </w:t>
       </w:r>
@@ -1740,10 +1647,7 @@
                           </w:p>
                           <w:p>
                             <w:r>
-                              <w:t xml:space="preserve">There is saying: “6 Million dollar Echo slam” which </w:t>
-                            </w:r>
-                            <w:r>
-                              <w:t>changed the final match in less than 0.5 second.</w:t>
+                              <w:t>There is saying: “6 Million dollar Echo slam” which changed the final match in less than 0.5 second.</w:t>
                             </w:r>
                           </w:p>
                         </w:txbxContent>
@@ -1794,10 +1698,7 @@
                     </w:p>
                     <w:p>
                       <w:r>
-                        <w:t xml:space="preserve">There is saying: “6 Million dollar Echo slam” which </w:t>
-                      </w:r>
-                      <w:r>
-                        <w:t>changed the final match in less than 0.5 second.</w:t>
+                        <w:t>There is saying: “6 Million dollar Echo slam” which changed the final match in less than 0.5 second.</w:t>
                       </w:r>
                     </w:p>
                   </w:txbxContent>
@@ -1814,7 +1715,7 @@
         </w:rPr>
         <w:drawing>
           <wp:inline distT="0" distB="0" distL="0" distR="0" wp14:anchorId="08A2F042" wp14:editId="6D96D8EF">
-            <wp:extent cx="2410161" cy="3600953"/>
+            <wp:extent cx="2419350" cy="3600450"/>
             <wp:effectExtent l="0" t="0" r="0" b="0"/>
             <wp:docPr id="7" name="Picture 7"/>
             <wp:cNvGraphicFramePr>
@@ -1836,7 +1737,7 @@
                   <pic:spPr>
                     <a:xfrm>
                       <a:off x="0" y="0"/>
-                      <a:ext cx="2410161" cy="3600953"/>
+                      <a:ext cx="2419689" cy="3600954"/>
                     </a:xfrm>
                     <a:prstGeom prst="rect">
                       <a:avLst/>
@@ -1856,69 +1757,59 @@
       <w:r>
         <w:t xml:space="preserve">Figure </w:t>
       </w:r>
-      <w:r>
-        <w:fldChar w:fldCharType="begin"/>
-      </w:r>
-      <w:r>
-        <w:instrText xml:space="preserve"> SEQ Figure \* ARABIC </w:instrText>
-      </w:r>
-      <w:r>
-        <w:fldChar w:fldCharType="separate"/>
-      </w:r>
+      <w:fldSimple w:instr=" SEQ Figure \* ARABIC ">
+        <w:r>
+          <w:rPr>
+            <w:noProof/>
+          </w:rPr>
+          <w:t>8</w:t>
+        </w:r>
+      </w:fldSimple>
+      <w:r>
+        <w:t xml:space="preserve"> </w:t>
+      </w:r>
+      <w:proofErr w:type="spellStart"/>
+      <w:r>
+        <w:t>Terrorblade's</w:t>
+      </w:r>
+      <w:proofErr w:type="spellEnd"/>
+      <w:r>
+        <w:t xml:space="preserve"> Metamorphosis</w:t>
+      </w:r>
+    </w:p>
+    <w:p>
+      <w:pPr>
+        <w:pStyle w:val="Heading3"/>
+      </w:pPr>
+      <w:r>
+        <w:t>3.</w:t>
+      </w:r>
+      <w:r>
+        <w:t xml:space="preserve">1.4 </w:t>
+      </w:r>
+      <w:r>
+        <w:t>Items</w:t>
+      </w:r>
+    </w:p>
+    <w:p>
+      <w:r>
+        <w:t xml:space="preserve">The logic is almost same as abilities but main difference is that items are </w:t>
+      </w:r>
+      <w:r>
+        <w:t>common between all heroes in the game and anyone with enough amount of gold can afford and use it. And again, items can be used to buff other abilities/items or nerf them.</w:t>
+      </w:r>
+      <w:r>
+        <w:t xml:space="preserve"> </w:t>
+      </w:r>
+    </w:p>
+    <w:p>
+      <w:pPr>
+        <w:keepNext/>
+      </w:pPr>
       <w:r>
         <w:rPr>
           <w:noProof/>
         </w:rPr>
-        <w:t>8</w:t>
-      </w:r>
-      <w:r>
-        <w:rPr>
-          <w:noProof/>
-        </w:rPr>
-        <w:fldChar w:fldCharType="end"/>
-      </w:r>
-      <w:r>
-        <w:t xml:space="preserve"> </w:t>
-      </w:r>
-      <w:proofErr w:type="spellStart"/>
-      <w:r>
-        <w:t>Terrorblade's</w:t>
-      </w:r>
-      <w:proofErr w:type="spellEnd"/>
-      <w:r>
-        <w:t xml:space="preserve"> Metamorphosis</w:t>
-      </w:r>
-    </w:p>
-    <w:p>
-      <w:pPr>
-        <w:pStyle w:val="Heading3"/>
-      </w:pPr>
-      <w:r>
-        <w:t>3.</w:t>
-      </w:r>
-      <w:r>
-        <w:t xml:space="preserve">1.4 </w:t>
-      </w:r>
-      <w:r>
-        <w:t>Items</w:t>
-      </w:r>
-    </w:p>
-    <w:p>
-      <w:r>
-        <w:t xml:space="preserve">The logic is almost same as abilities but main difference is that items are </w:t>
-      </w:r>
-      <w:r>
-        <w:t>common between all heroes in the game and anyone with enough amount of gold can afford and use it. And again, items can be used to buff other abilities/items or nerf them.</w:t>
-      </w:r>
-      <w:r>
-        <w:t xml:space="preserve"> </w:t>
-      </w:r>
-    </w:p>
-    <w:p>
-      <w:pPr>
-        <w:keepNext/>
-      </w:pPr>
-      <w:r>
         <w:drawing>
           <wp:inline distT="0" distB="0" distL="0" distR="0" wp14:anchorId="2EB9B033" wp14:editId="34FA6D66">
             <wp:extent cx="5601482" cy="6258798"/>
@@ -1987,6 +1878,9 @@
       </w:r>
     </w:p>
     <w:p>
+      <w:pPr>
+        <w:keepNext/>
+      </w:pPr>
       <w:r>
         <w:rPr>
           <w:noProof/>
@@ -2044,10 +1938,7 @@
                           </w:p>
                           <w:p>
                             <w:r>
-                              <w:t>Ok, now we have something on top of all our abilities</w:t>
-                            </w:r>
-                            <w:r>
-                              <w:t>.</w:t>
+                              <w:t>Ok, now we have something on top of all our abilities.</w:t>
                             </w:r>
                           </w:p>
                           <w:p>
@@ -2089,10 +1980,7 @@
                     </w:p>
                     <w:p>
                       <w:r>
-                        <w:t>Ok, now we have something on top of all our abilities</w:t>
-                      </w:r>
-                      <w:r>
-                        <w:t>.</w:t>
+                        <w:t>Ok, now we have something on top of all our abilities.</w:t>
                       </w:r>
                     </w:p>
                     <w:p>
@@ -2114,6 +2002,9 @@
         </mc:AlternateContent>
       </w:r>
       <w:r>
+        <w:rPr>
+          <w:noProof/>
+        </w:rPr>
         <w:drawing>
           <wp:inline distT="0" distB="0" distL="0" distR="0" wp14:anchorId="1ABA76A2" wp14:editId="703D3E8D">
             <wp:extent cx="2353003" cy="2333951"/>
@@ -2152,6 +2043,36 @@
       </w:r>
     </w:p>
     <w:p>
+      <w:pPr>
+        <w:pStyle w:val="Caption"/>
+      </w:pPr>
+      <w:r>
+        <w:t xml:space="preserve">Figure </w:t>
+      </w:r>
+      <w:fldSimple w:instr=" SEQ Figure \* ARABIC ">
+        <w:r>
+          <w:rPr>
+            <w:noProof/>
+          </w:rPr>
+          <w:t>10</w:t>
+        </w:r>
+      </w:fldSimple>
+      <w:r>
+        <w:t xml:space="preserve"> </w:t>
+      </w:r>
+      <w:proofErr w:type="spellStart"/>
+      <w:r>
+        <w:t>Vladmir's</w:t>
+      </w:r>
+      <w:proofErr w:type="spellEnd"/>
+      <w:r>
+        <w:t xml:space="preserve"> Offering</w:t>
+      </w:r>
+    </w:p>
+    <w:p>
+      <w:pPr>
+        <w:keepNext/>
+      </w:pPr>
       <w:r>
         <w:rPr>
           <w:noProof/>
@@ -2253,6 +2174,9 @@
         </mc:AlternateContent>
       </w:r>
       <w:r>
+        <w:rPr>
+          <w:noProof/>
+        </w:rPr>
         <w:drawing>
           <wp:inline distT="0" distB="0" distL="0" distR="0" wp14:anchorId="186855ED" wp14:editId="1AEA9163">
             <wp:extent cx="2372056" cy="1790950"/>
@@ -2291,6 +2215,33 @@
       </w:r>
     </w:p>
     <w:p>
+      <w:pPr>
+        <w:pStyle w:val="Caption"/>
+      </w:pPr>
+      <w:r>
+        <w:t xml:space="preserve">Figure </w:t>
+      </w:r>
+      <w:fldSimple w:instr=" SEQ Figure \* ARABIC ">
+        <w:r>
+          <w:rPr>
+            <w:noProof/>
+          </w:rPr>
+          <w:t>11</w:t>
+        </w:r>
+      </w:fldSimple>
+      <w:r>
+        <w:t xml:space="preserve"> </w:t>
+      </w:r>
+      <w:proofErr w:type="spellStart"/>
+      <w:r>
+        <w:t>Sange</w:t>
+      </w:r>
+      <w:proofErr w:type="spellEnd"/>
+    </w:p>
+    <w:p>
+      <w:pPr>
+        <w:keepNext/>
+      </w:pPr>
       <w:r>
         <w:rPr>
           <w:noProof/>
@@ -2364,13 +2315,7 @@
                           </w:p>
                           <w:p>
                             <w:r>
-                              <w:t xml:space="preserve">And </w:t>
-                            </w:r>
-                            <w:r>
-                              <w:t>of course,</w:t>
-                            </w:r>
-                            <w:r>
-                              <w:t xml:space="preserve"> there are many items to counter this situation but due to super complexity, we will not go through this.</w:t>
+                              <w:t>And of course, there are many items to counter this situation but due to super complexity, we will not go through this.</w:t>
                             </w:r>
                           </w:p>
                         </w:txbxContent>
@@ -2418,13 +2363,7 @@
                     </w:p>
                     <w:p>
                       <w:r>
-                        <w:t xml:space="preserve">And </w:t>
-                      </w:r>
-                      <w:r>
-                        <w:t>of course,</w:t>
-                      </w:r>
-                      <w:r>
-                        <w:t xml:space="preserve"> there are many items to counter this situation but due to super complexity, we will not go through this.</w:t>
+                        <w:t>And of course, there are many items to counter this situation but due to super complexity, we will not go through this.</w:t>
                       </w:r>
                     </w:p>
                   </w:txbxContent>
@@ -2436,6 +2375,9 @@
         </mc:AlternateContent>
       </w:r>
       <w:r>
+        <w:rPr>
+          <w:noProof/>
+        </w:rPr>
         <w:drawing>
           <wp:inline distT="0" distB="0" distL="0" distR="0" wp14:anchorId="07B1000B" wp14:editId="0DF38284">
             <wp:extent cx="2353003" cy="2600688"/>
@@ -2475,6 +2417,38 @@
     </w:p>
     <w:p>
       <w:pPr>
+        <w:pStyle w:val="Caption"/>
+      </w:pPr>
+      <w:r>
+        <w:t xml:space="preserve">Figure </w:t>
+      </w:r>
+      <w:fldSimple w:instr=" SEQ Figure \* ARABIC ">
+        <w:r>
+          <w:rPr>
+            <w:noProof/>
+          </w:rPr>
+          <w:t>12</w:t>
+        </w:r>
+      </w:fldSimple>
+      <w:r>
+        <w:t xml:space="preserve"> </w:t>
+      </w:r>
+      <w:proofErr w:type="spellStart"/>
+      <w:r>
+        <w:t>Sange</w:t>
+      </w:r>
+      <w:proofErr w:type="spellEnd"/>
+      <w:r>
+        <w:t xml:space="preserve"> and </w:t>
+      </w:r>
+      <w:proofErr w:type="spellStart"/>
+      <w:r>
+        <w:t>Yasha</w:t>
+      </w:r>
+      <w:proofErr w:type="spellEnd"/>
+    </w:p>
+    <w:p>
+      <w:pPr>
         <w:pStyle w:val="Heading3"/>
       </w:pPr>
       <w:r>
@@ -2536,6 +2510,9 @@
       </w:r>
     </w:p>
     <w:p>
+      <w:pPr>
+        <w:keepNext/>
+      </w:pPr>
       <w:r>
         <w:rPr>
           <w:noProof/>
@@ -2607,13 +2584,7 @@
                             </w:r>
                             <w:proofErr w:type="spellStart"/>
                             <w:r>
-                              <w:t>Terror</w:t>
-                            </w:r>
-                            <w:r>
-                              <w:t>b</w:t>
-                            </w:r>
-                            <w:r>
-                              <w:t>lade</w:t>
+                              <w:t>Terrorblade</w:t>
                             </w:r>
                             <w:proofErr w:type="spellEnd"/>
                             <w:r>
@@ -2663,13 +2634,7 @@
                       </w:r>
                       <w:proofErr w:type="spellStart"/>
                       <w:r>
-                        <w:t>Terror</w:t>
-                      </w:r>
-                      <w:r>
-                        <w:t>b</w:t>
-                      </w:r>
-                      <w:r>
-                        <w:t>lade</w:t>
+                        <w:t>Terrorblade</w:t>
                       </w:r>
                       <w:proofErr w:type="spellEnd"/>
                       <w:r>
@@ -2685,6 +2650,9 @@
         </mc:AlternateContent>
       </w:r>
       <w:r>
+        <w:rPr>
+          <w:noProof/>
+        </w:rPr>
         <w:drawing>
           <wp:inline distT="0" distB="0" distL="0" distR="0" wp14:anchorId="0DC4DFC8" wp14:editId="54573FE0">
             <wp:extent cx="2333951" cy="3277057"/>
@@ -2723,8 +2691,1275 @@
       </w:r>
     </w:p>
     <w:p>
+      <w:pPr>
+        <w:pStyle w:val="Caption"/>
+      </w:pPr>
+      <w:r>
+        <w:t xml:space="preserve">Figure </w:t>
+      </w:r>
+      <w:fldSimple w:instr=" SEQ Figure \* ARABIC ">
+        <w:r>
+          <w:rPr>
+            <w:noProof/>
+          </w:rPr>
+          <w:t>13</w:t>
+        </w:r>
+      </w:fldSimple>
+      <w:r>
+        <w:t xml:space="preserve"> Drum of Endurance</w:t>
+      </w:r>
+    </w:p>
+    <w:p>
       <w:r>
         <w:t>Now we now enough about challenges, let’s provide some ideas that might improve game experience.</w:t>
+      </w:r>
+    </w:p>
+    <w:p/>
+    <w:p/>
+    <w:p/>
+    <w:p/>
+    <w:p/>
+    <w:p/>
+    <w:p>
+      <w:pPr>
+        <w:pStyle w:val="Heading2"/>
+      </w:pPr>
+      <w:r>
+        <w:t>3.</w:t>
+      </w:r>
+      <w:r>
+        <w:t>2 Balancing</w:t>
+      </w:r>
+    </w:p>
+    <w:p>
+      <w:r>
+        <w:t xml:space="preserve">The main challenge in this type of games are the balancing between characters, abilities and items and as you have seen, a small percentage of buff/nerf can </w:t>
+      </w:r>
+      <w:r>
+        <w:t>make a hero everyone’s favorite or a dead hero!</w:t>
+      </w:r>
+    </w:p>
+    <w:p>
+      <w:r>
+        <w:t>We try to use some of our knowledge in data mining to provide at least another helpful hand in determining these values.</w:t>
+      </w:r>
+    </w:p>
+    <w:p>
+      <w:pPr>
+        <w:pStyle w:val="Heading3"/>
+      </w:pPr>
+      <w:r>
+        <w:t>3.</w:t>
+      </w:r>
+      <w:r>
+        <w:t>2.</w:t>
+      </w:r>
+      <w:r>
+        <w:t>1</w:t>
+      </w:r>
+      <w:r>
+        <w:t xml:space="preserve"> Heroes</w:t>
+      </w:r>
+    </w:p>
+    <w:p>
+      <w:r>
+        <w:t>Here are some ideas we can use:</w:t>
+      </w:r>
+    </w:p>
+    <w:p>
+      <w:pPr>
+        <w:pStyle w:val="ListParagraph"/>
+        <w:numPr>
+          <w:ilvl w:val="0"/>
+          <w:numId w:val="1"/>
+        </w:numPr>
+      </w:pPr>
+      <w:r>
+        <w:t xml:space="preserve">Let’s create characters by our sense, then roll out the patch and analysis the post-game stats. We can determine that pro players are spamming particular build of items and combination of heroes and by calculating the corresponding distribution, we can understand that </w:t>
+      </w:r>
+      <w:r>
+        <w:t>we need buff/nerf or not.</w:t>
+      </w:r>
+      <w:r>
+        <w:br/>
+        <w:t xml:space="preserve">To determine </w:t>
+      </w:r>
+      <w:r>
+        <w:t>hero</w:t>
+      </w:r>
+      <w:r>
+        <w:t xml:space="preserve"> spamming, we can use </w:t>
+      </w:r>
+      <w:r>
+        <w:t>association rules</w:t>
+      </w:r>
+      <w:r>
+        <w:t xml:space="preserve"> to rank most common used patterns as spamming act and provide buff/nerf for highest/lowest ranks. In this task</w:t>
+      </w:r>
+      <w:r>
+        <w:t xml:space="preserve"> features such as</w:t>
+      </w:r>
+      <w:r>
+        <w:t xml:space="preserve"> </w:t>
+      </w:r>
+      <w:r>
+        <w:t>win rate</w:t>
+      </w:r>
+      <w:r>
+        <w:t xml:space="preserve">, KDA, </w:t>
+      </w:r>
+      <w:r>
+        <w:t xml:space="preserve">and </w:t>
+      </w:r>
+      <w:r>
+        <w:t>net worth all can be used.</w:t>
+      </w:r>
+      <w:r>
+        <w:br/>
+        <w:t>Above aforementioned features can be used for a clustering algorithm to put spammed heroes in different clusters and we rank them and same updating idea can be used.</w:t>
+      </w:r>
+    </w:p>
+    <w:p>
+      <w:pPr>
+        <w:pStyle w:val="ListParagraph"/>
+        <w:numPr>
+          <w:ilvl w:val="0"/>
+          <w:numId w:val="1"/>
+        </w:numPr>
+      </w:pPr>
+      <w:r>
+        <w:t>For changing values of attributes, we can incorporate a</w:t>
+      </w:r>
+      <w:r>
+        <w:t>n</w:t>
+      </w:r>
+      <w:r>
+        <w:t xml:space="preserve"> embedding for all possible values, then compute distances between all heroes and try to reduce/increase the distance based on post-match stats.</w:t>
+      </w:r>
+    </w:p>
+    <w:p>
+      <w:pPr>
+        <w:pStyle w:val="Heading3"/>
+      </w:pPr>
+      <w:r>
+        <w:t>3.</w:t>
+      </w:r>
+      <w:r>
+        <w:t>2.</w:t>
+      </w:r>
+      <w:r>
+        <w:t>2</w:t>
+      </w:r>
+      <w:r>
+        <w:t xml:space="preserve"> Abilities</w:t>
+      </w:r>
+    </w:p>
+    <w:p>
+      <w:pPr>
+        <w:pStyle w:val="ListParagraph"/>
+        <w:numPr>
+          <w:ilvl w:val="0"/>
+          <w:numId w:val="2"/>
+        </w:numPr>
+      </w:pPr>
+      <w:r>
+        <w:t>Same ideas from heroes can be applied here.</w:t>
+      </w:r>
+    </w:p>
+    <w:p>
+      <w:pPr>
+        <w:pStyle w:val="Heading3"/>
+      </w:pPr>
+      <w:r>
+        <w:t>3.</w:t>
+      </w:r>
+      <w:r>
+        <w:t>2.</w:t>
+      </w:r>
+      <w:r>
+        <w:t>3</w:t>
+      </w:r>
+      <w:r>
+        <w:t xml:space="preserve"> Items</w:t>
+      </w:r>
+    </w:p>
+    <w:p>
+      <w:pPr>
+        <w:pStyle w:val="ListParagraph"/>
+        <w:numPr>
+          <w:ilvl w:val="0"/>
+          <w:numId w:val="2"/>
+        </w:numPr>
+      </w:pPr>
+      <w:r>
+        <w:t>Items is easier to handle as it is common between two sides.</w:t>
+      </w:r>
+    </w:p>
+    <w:p>
+      <w:pPr>
+        <w:pStyle w:val="ListParagraph"/>
+        <w:numPr>
+          <w:ilvl w:val="0"/>
+          <w:numId w:val="2"/>
+        </w:numPr>
+      </w:pPr>
+      <w:r>
+        <w:t>Association rules can be used here to find frequent item sets on top of clustered heroes. This enable us to understand spamming with respect to hero spamming which cannot be neglected as the main part of decision making in item builds.</w:t>
+      </w:r>
+    </w:p>
+    <w:p>
+      <w:pPr>
+        <w:pStyle w:val="ListParagraph"/>
+        <w:numPr>
+          <w:ilvl w:val="0"/>
+          <w:numId w:val="2"/>
+        </w:numPr>
+      </w:pPr>
+      <w:r>
+        <w:t>Same vector embedding idea can be used here to work with attributes of items.</w:t>
+      </w:r>
+    </w:p>
+    <w:p>
+      <w:pPr>
+        <w:pStyle w:val="Heading3"/>
+      </w:pPr>
+      <w:r>
+        <w:t>3.</w:t>
+      </w:r>
+      <w:r>
+        <w:t>2.</w:t>
+      </w:r>
+      <w:r>
+        <w:t>4</w:t>
+      </w:r>
+      <w:r>
+        <w:t xml:space="preserve"> Teamwork</w:t>
+      </w:r>
+    </w:p>
+    <w:p>
+      <w:pPr>
+        <w:pStyle w:val="ListParagraph"/>
+        <w:numPr>
+          <w:ilvl w:val="0"/>
+          <w:numId w:val="3"/>
+        </w:numPr>
+      </w:pPr>
+      <w:r>
+        <w:t>This might be interesting idea to treat the team work as intra-cluster distances of embedding vectors. If a cluster corresponds to a spamming hero/item pool, then closer the distances, the more tight and stronger the combination, so we can increase the intra-cluster distances to nerf the items/abilities or buff them.</w:t>
+      </w:r>
+    </w:p>
+    <w:p>
+      <w:pPr>
+        <w:pStyle w:val="ListParagraph"/>
+        <w:numPr>
+          <w:ilvl w:val="0"/>
+          <w:numId w:val="3"/>
+        </w:numPr>
+      </w:pPr>
+      <w:r>
+        <w:t>Also, inter-cluster distances can be used to optimize counter-picks as this mainly contributes to hero choice which leads to introducing new item builds.</w:t>
+      </w:r>
+    </w:p>
+    <w:p>
+      <w:r>
+        <w:t xml:space="preserve">To just clarify things, I think we can incorporate every </w:t>
+      </w:r>
+      <w:r>
+        <w:t>effect using a vector of features like this:</w:t>
+      </w:r>
+    </w:p>
+    <w:tbl>
+      <w:tblPr>
+        <w:tblStyle w:val="TableGrid"/>
+        <w:tblW w:w="0" w:type="auto"/>
+        <w:tblLook w:val="04A0" w:firstRow="1" w:lastRow="0" w:firstColumn="1" w:lastColumn="0" w:noHBand="0" w:noVBand="1"/>
+      </w:tblPr>
+      <w:tblGrid>
+        <w:gridCol w:w="1870"/>
+        <w:gridCol w:w="1870"/>
+        <w:gridCol w:w="1870"/>
+        <w:gridCol w:w="1870"/>
+        <w:gridCol w:w="1870"/>
+      </w:tblGrid>
+      <w:tr>
+        <w:tc>
+          <w:tcPr>
+            <w:tcW w:w="1870" w:type="dxa"/>
+          </w:tcPr>
+          <w:p>
+            <w:r>
+              <w:t>Attribute</w:t>
+            </w:r>
+          </w:p>
+        </w:tc>
+        <w:tc>
+          <w:tcPr>
+            <w:tcW w:w="1870" w:type="dxa"/>
+          </w:tcPr>
+          <w:p>
+            <w:r>
+              <w:t>Movement speed</w:t>
+            </w:r>
+          </w:p>
+        </w:tc>
+        <w:tc>
+          <w:tcPr>
+            <w:tcW w:w="1870" w:type="dxa"/>
+          </w:tcPr>
+          <w:p>
+            <w:r>
+              <w:t>Agility</w:t>
+            </w:r>
+          </w:p>
+        </w:tc>
+        <w:tc>
+          <w:tcPr>
+            <w:tcW w:w="1870" w:type="dxa"/>
+          </w:tcPr>
+          <w:p>
+            <w:r>
+              <w:t>Life steal</w:t>
+            </w:r>
+          </w:p>
+        </w:tc>
+        <w:tc>
+          <w:tcPr>
+            <w:tcW w:w="1870" w:type="dxa"/>
+          </w:tcPr>
+          <w:p>
+            <w:r>
+              <w:t>…</w:t>
+            </w:r>
+          </w:p>
+        </w:tc>
+      </w:tr>
+      <w:tr>
+        <w:tc>
+          <w:tcPr>
+            <w:tcW w:w="1870" w:type="dxa"/>
+          </w:tcPr>
+          <w:p>
+            <w:r>
+              <w:t>Normalized value</w:t>
+            </w:r>
+          </w:p>
+        </w:tc>
+        <w:tc>
+          <w:tcPr>
+            <w:tcW w:w="1870" w:type="dxa"/>
+          </w:tcPr>
+          <w:p>
+            <w:r>
+              <w:t>0.1</w:t>
+            </w:r>
+          </w:p>
+        </w:tc>
+        <w:tc>
+          <w:tcPr>
+            <w:tcW w:w="1870" w:type="dxa"/>
+          </w:tcPr>
+          <w:p>
+            <w:r>
+              <w:t>0.7</w:t>
+            </w:r>
+          </w:p>
+        </w:tc>
+        <w:tc>
+          <w:tcPr>
+            <w:tcW w:w="1870" w:type="dxa"/>
+          </w:tcPr>
+          <w:p>
+            <w:r>
+              <w:t>0.05</w:t>
+            </w:r>
+          </w:p>
+        </w:tc>
+        <w:tc>
+          <w:tcPr>
+            <w:tcW w:w="1870" w:type="dxa"/>
+          </w:tcPr>
+          <w:p>
+            <w:r>
+              <w:t>…</w:t>
+            </w:r>
+          </w:p>
+        </w:tc>
+      </w:tr>
+    </w:tbl>
+    <w:p/>
+    <w:p>
+      <w:pPr>
+        <w:pStyle w:val="Heading1"/>
+      </w:pPr>
+      <w:r>
+        <w:t xml:space="preserve">4 </w:t>
+      </w:r>
+      <w:r>
+        <w:t>Dota 2 Ranking</w:t>
+      </w:r>
+    </w:p>
+    <w:p>
+      <w:r>
+        <w:t>In every game, the main challenge is matchmaking which corresponds to matching players with similar amount of skill together. This is one of the most important features in a every game to preserve player pool.</w:t>
+      </w:r>
+      <w:r>
+        <w:t xml:space="preserve"> </w:t>
+      </w:r>
+    </w:p>
+    <w:p>
+      <w:pPr>
+        <w:pStyle w:val="Heading2"/>
+      </w:pPr>
+      <w:r>
+        <w:t>4.</w:t>
+      </w:r>
+      <w:r>
+        <w:t>1 Definitions</w:t>
+      </w:r>
+    </w:p>
+    <w:p>
+      <w:r>
+        <w:t>Here I list some of the contributing features to this challenge.</w:t>
+      </w:r>
+    </w:p>
+    <w:p>
+      <w:pPr>
+        <w:pStyle w:val="Heading3"/>
+      </w:pPr>
+      <w:r>
+        <w:t>4.</w:t>
+      </w:r>
+      <w:r>
+        <w:t xml:space="preserve">1.1 </w:t>
+      </w:r>
+      <w:r>
+        <w:t>Medals</w:t>
+      </w:r>
+    </w:p>
+    <w:p>
+      <w:r>
+        <w:t xml:space="preserve">In this game, there are different type of medals which each has </w:t>
+      </w:r>
+      <w:r>
+        <w:t>5</w:t>
+      </w:r>
+      <w:r>
+        <w:t xml:space="preserve"> stars to be completed. This medals mos</w:t>
+      </w:r>
+      <w:r>
+        <w:t>tly is based on experience rather than skill, but the exact formula has not been revealed but we have seen that players with low skill for sure will not have good medals but the inverse mode is not correct due to many factors such as getting carried by high skill party. This is some kind of outlier that need be dealt with but I will omit it as there are more important type of outliers in this game.</w:t>
+      </w:r>
+      <w:r>
+        <w:t xml:space="preserve"> Below, you can see Herald, Guardian, Crusader, Archon, Legend, Ancient and </w:t>
+      </w:r>
+      <w:r>
+        <w:t>divine</w:t>
+      </w:r>
+      <w:r>
+        <w:t xml:space="preserve"> medals.</w:t>
+      </w:r>
+      <w:r>
+        <w:t xml:space="preserve"> </w:t>
+      </w:r>
+      <w:r>
+        <w:rPr>
+          <w:color w:val="4472C4" w:themeColor="accent1"/>
+        </w:rPr>
+        <w:t>[</w:t>
+      </w:r>
+      <w:r>
+        <w:rPr>
+          <w:color w:val="4472C4" w:themeColor="accent1"/>
+        </w:rPr>
+        <w:t>11</w:t>
+      </w:r>
+      <w:r>
+        <w:rPr>
+          <w:color w:val="4472C4" w:themeColor="accent1"/>
+        </w:rPr>
+        <w:t>]</w:t>
+      </w:r>
+    </w:p>
+    <w:p>
+      <w:r>
+        <w:rPr>
+          <w:noProof/>
+        </w:rPr>
+        <w:drawing>
+          <wp:inline distT="0" distB="0" distL="0" distR="0">
+            <wp:extent cx="771525" cy="771525"/>
+            <wp:effectExtent l="0" t="0" r="0" b="0"/>
+            <wp:docPr id="9" name="Picture 9" descr="SeasonalRank1-1.png"/>
+            <wp:cNvGraphicFramePr>
+              <a:graphicFrameLocks xmlns:a="http://schemas.openxmlformats.org/drawingml/2006/main" noChangeAspect="1"/>
+            </wp:cNvGraphicFramePr>
+            <a:graphic xmlns:a="http://schemas.openxmlformats.org/drawingml/2006/main">
+              <a:graphicData uri="http://schemas.openxmlformats.org/drawingml/2006/picture">
+                <pic:pic xmlns:pic="http://schemas.openxmlformats.org/drawingml/2006/picture">
+                  <pic:nvPicPr>
+                    <pic:cNvPr id="0" name="Picture 1" descr="SeasonalRank1-1.png"/>
+                    <pic:cNvPicPr>
+                      <a:picLocks noChangeAspect="1" noChangeArrowheads="1"/>
+                    </pic:cNvPicPr>
+                  </pic:nvPicPr>
+                  <pic:blipFill>
+                    <a:blip r:embed="rId19">
+                      <a:extLst>
+                        <a:ext uri="{28A0092B-C50C-407E-A947-70E740481C1C}">
+                          <a14:useLocalDpi xmlns:a14="http://schemas.microsoft.com/office/drawing/2010/main" val="0"/>
+                        </a:ext>
+                      </a:extLst>
+                    </a:blip>
+                    <a:srcRect/>
+                    <a:stretch>
+                      <a:fillRect/>
+                    </a:stretch>
+                  </pic:blipFill>
+                  <pic:spPr bwMode="auto">
+                    <a:xfrm>
+                      <a:off x="0" y="0"/>
+                      <a:ext cx="771525" cy="771525"/>
+                    </a:xfrm>
+                    <a:prstGeom prst="rect">
+                      <a:avLst/>
+                    </a:prstGeom>
+                    <a:noFill/>
+                    <a:ln>
+                      <a:noFill/>
+                    </a:ln>
+                  </pic:spPr>
+                </pic:pic>
+              </a:graphicData>
+            </a:graphic>
+          </wp:inline>
+        </w:drawing>
+      </w:r>
+      <w:r>
+        <w:t xml:space="preserve"> </w:t>
+      </w:r>
+      <w:r>
+        <w:rPr>
+          <w:noProof/>
+        </w:rPr>
+        <w:drawing>
+          <wp:inline distT="0" distB="0" distL="0" distR="0">
+            <wp:extent cx="800100" cy="800100"/>
+            <wp:effectExtent l="0" t="0" r="0" b="0"/>
+            <wp:docPr id="18" name="Picture 18" descr="SeasonalRank2-1.png"/>
+            <wp:cNvGraphicFramePr>
+              <a:graphicFrameLocks xmlns:a="http://schemas.openxmlformats.org/drawingml/2006/main" noChangeAspect="1"/>
+            </wp:cNvGraphicFramePr>
+            <a:graphic xmlns:a="http://schemas.openxmlformats.org/drawingml/2006/main">
+              <a:graphicData uri="http://schemas.openxmlformats.org/drawingml/2006/picture">
+                <pic:pic xmlns:pic="http://schemas.openxmlformats.org/drawingml/2006/picture">
+                  <pic:nvPicPr>
+                    <pic:cNvPr id="0" name="Picture 3" descr="SeasonalRank2-1.png"/>
+                    <pic:cNvPicPr>
+                      <a:picLocks noChangeAspect="1" noChangeArrowheads="1"/>
+                    </pic:cNvPicPr>
+                  </pic:nvPicPr>
+                  <pic:blipFill>
+                    <a:blip r:embed="rId20">
+                      <a:extLst>
+                        <a:ext uri="{28A0092B-C50C-407E-A947-70E740481C1C}">
+                          <a14:useLocalDpi xmlns:a14="http://schemas.microsoft.com/office/drawing/2010/main" val="0"/>
+                        </a:ext>
+                      </a:extLst>
+                    </a:blip>
+                    <a:srcRect/>
+                    <a:stretch>
+                      <a:fillRect/>
+                    </a:stretch>
+                  </pic:blipFill>
+                  <pic:spPr bwMode="auto">
+                    <a:xfrm>
+                      <a:off x="0" y="0"/>
+                      <a:ext cx="800100" cy="800100"/>
+                    </a:xfrm>
+                    <a:prstGeom prst="rect">
+                      <a:avLst/>
+                    </a:prstGeom>
+                    <a:noFill/>
+                    <a:ln>
+                      <a:noFill/>
+                    </a:ln>
+                  </pic:spPr>
+                </pic:pic>
+              </a:graphicData>
+            </a:graphic>
+          </wp:inline>
+        </w:drawing>
+      </w:r>
+      <w:r>
+        <w:t xml:space="preserve"> </w:t>
+      </w:r>
+      <w:r>
+        <w:rPr>
+          <w:noProof/>
+        </w:rPr>
+        <w:drawing>
+          <wp:inline distT="0" distB="0" distL="0" distR="0">
+            <wp:extent cx="809625" cy="809625"/>
+            <wp:effectExtent l="0" t="0" r="9525" b="0"/>
+            <wp:docPr id="19" name="Picture 19" descr="SeasonalRank3-1.png"/>
+            <wp:cNvGraphicFramePr>
+              <a:graphicFrameLocks xmlns:a="http://schemas.openxmlformats.org/drawingml/2006/main" noChangeAspect="1"/>
+            </wp:cNvGraphicFramePr>
+            <a:graphic xmlns:a="http://schemas.openxmlformats.org/drawingml/2006/main">
+              <a:graphicData uri="http://schemas.openxmlformats.org/drawingml/2006/picture">
+                <pic:pic xmlns:pic="http://schemas.openxmlformats.org/drawingml/2006/picture">
+                  <pic:nvPicPr>
+                    <pic:cNvPr id="0" name="Picture 5" descr="SeasonalRank3-1.png"/>
+                    <pic:cNvPicPr>
+                      <a:picLocks noChangeAspect="1" noChangeArrowheads="1"/>
+                    </pic:cNvPicPr>
+                  </pic:nvPicPr>
+                  <pic:blipFill>
+                    <a:blip r:embed="rId21">
+                      <a:extLst>
+                        <a:ext uri="{28A0092B-C50C-407E-A947-70E740481C1C}">
+                          <a14:useLocalDpi xmlns:a14="http://schemas.microsoft.com/office/drawing/2010/main" val="0"/>
+                        </a:ext>
+                      </a:extLst>
+                    </a:blip>
+                    <a:srcRect/>
+                    <a:stretch>
+                      <a:fillRect/>
+                    </a:stretch>
+                  </pic:blipFill>
+                  <pic:spPr bwMode="auto">
+                    <a:xfrm>
+                      <a:off x="0" y="0"/>
+                      <a:ext cx="809625" cy="809625"/>
+                    </a:xfrm>
+                    <a:prstGeom prst="rect">
+                      <a:avLst/>
+                    </a:prstGeom>
+                    <a:noFill/>
+                    <a:ln>
+                      <a:noFill/>
+                    </a:ln>
+                  </pic:spPr>
+                </pic:pic>
+              </a:graphicData>
+            </a:graphic>
+          </wp:inline>
+        </w:drawing>
+      </w:r>
+      <w:r>
+        <w:t xml:space="preserve"> </w:t>
+      </w:r>
+      <w:r>
+        <w:rPr>
+          <w:noProof/>
+        </w:rPr>
+        <w:drawing>
+          <wp:inline distT="0" distB="0" distL="0" distR="0">
+            <wp:extent cx="819150" cy="819150"/>
+            <wp:effectExtent l="0" t="0" r="0" b="0"/>
+            <wp:docPr id="20" name="Picture 20" descr="SeasonalRank4-1.png"/>
+            <wp:cNvGraphicFramePr>
+              <a:graphicFrameLocks xmlns:a="http://schemas.openxmlformats.org/drawingml/2006/main" noChangeAspect="1"/>
+            </wp:cNvGraphicFramePr>
+            <a:graphic xmlns:a="http://schemas.openxmlformats.org/drawingml/2006/main">
+              <a:graphicData uri="http://schemas.openxmlformats.org/drawingml/2006/picture">
+                <pic:pic xmlns:pic="http://schemas.openxmlformats.org/drawingml/2006/picture">
+                  <pic:nvPicPr>
+                    <pic:cNvPr id="0" name="Picture 7" descr="SeasonalRank4-1.png"/>
+                    <pic:cNvPicPr>
+                      <a:picLocks noChangeAspect="1" noChangeArrowheads="1"/>
+                    </pic:cNvPicPr>
+                  </pic:nvPicPr>
+                  <pic:blipFill>
+                    <a:blip r:embed="rId22">
+                      <a:extLst>
+                        <a:ext uri="{28A0092B-C50C-407E-A947-70E740481C1C}">
+                          <a14:useLocalDpi xmlns:a14="http://schemas.microsoft.com/office/drawing/2010/main" val="0"/>
+                        </a:ext>
+                      </a:extLst>
+                    </a:blip>
+                    <a:srcRect/>
+                    <a:stretch>
+                      <a:fillRect/>
+                    </a:stretch>
+                  </pic:blipFill>
+                  <pic:spPr bwMode="auto">
+                    <a:xfrm>
+                      <a:off x="0" y="0"/>
+                      <a:ext cx="819150" cy="819150"/>
+                    </a:xfrm>
+                    <a:prstGeom prst="rect">
+                      <a:avLst/>
+                    </a:prstGeom>
+                    <a:noFill/>
+                    <a:ln>
+                      <a:noFill/>
+                    </a:ln>
+                  </pic:spPr>
+                </pic:pic>
+              </a:graphicData>
+            </a:graphic>
+          </wp:inline>
+        </w:drawing>
+      </w:r>
+      <w:r>
+        <w:t xml:space="preserve"> </w:t>
+      </w:r>
+      <w:r>
+        <w:rPr>
+          <w:noProof/>
+        </w:rPr>
+        <w:drawing>
+          <wp:inline distT="0" distB="0" distL="0" distR="0">
+            <wp:extent cx="828675" cy="828675"/>
+            <wp:effectExtent l="0" t="0" r="0" b="9525"/>
+            <wp:docPr id="21" name="Picture 21" descr="SeasonalRank5-1.png"/>
+            <wp:cNvGraphicFramePr>
+              <a:graphicFrameLocks xmlns:a="http://schemas.openxmlformats.org/drawingml/2006/main" noChangeAspect="1"/>
+            </wp:cNvGraphicFramePr>
+            <a:graphic xmlns:a="http://schemas.openxmlformats.org/drawingml/2006/main">
+              <a:graphicData uri="http://schemas.openxmlformats.org/drawingml/2006/picture">
+                <pic:pic xmlns:pic="http://schemas.openxmlformats.org/drawingml/2006/picture">
+                  <pic:nvPicPr>
+                    <pic:cNvPr id="0" name="Picture 9" descr="SeasonalRank5-1.png"/>
+                    <pic:cNvPicPr>
+                      <a:picLocks noChangeAspect="1" noChangeArrowheads="1"/>
+                    </pic:cNvPicPr>
+                  </pic:nvPicPr>
+                  <pic:blipFill>
+                    <a:blip r:embed="rId23">
+                      <a:extLst>
+                        <a:ext uri="{28A0092B-C50C-407E-A947-70E740481C1C}">
+                          <a14:useLocalDpi xmlns:a14="http://schemas.microsoft.com/office/drawing/2010/main" val="0"/>
+                        </a:ext>
+                      </a:extLst>
+                    </a:blip>
+                    <a:srcRect/>
+                    <a:stretch>
+                      <a:fillRect/>
+                    </a:stretch>
+                  </pic:blipFill>
+                  <pic:spPr bwMode="auto">
+                    <a:xfrm>
+                      <a:off x="0" y="0"/>
+                      <a:ext cx="828675" cy="828675"/>
+                    </a:xfrm>
+                    <a:prstGeom prst="rect">
+                      <a:avLst/>
+                    </a:prstGeom>
+                    <a:noFill/>
+                    <a:ln>
+                      <a:noFill/>
+                    </a:ln>
+                  </pic:spPr>
+                </pic:pic>
+              </a:graphicData>
+            </a:graphic>
+          </wp:inline>
+        </w:drawing>
+      </w:r>
+      <w:r>
+        <w:t xml:space="preserve"> </w:t>
+      </w:r>
+      <w:r>
+        <w:rPr>
+          <w:noProof/>
+        </w:rPr>
+        <w:drawing>
+          <wp:inline distT="0" distB="0" distL="0" distR="0">
+            <wp:extent cx="857250" cy="857250"/>
+            <wp:effectExtent l="0" t="0" r="0" b="0"/>
+            <wp:docPr id="23" name="Picture 23" descr="SeasonalRank6-1.png"/>
+            <wp:cNvGraphicFramePr>
+              <a:graphicFrameLocks xmlns:a="http://schemas.openxmlformats.org/drawingml/2006/main" noChangeAspect="1"/>
+            </wp:cNvGraphicFramePr>
+            <a:graphic xmlns:a="http://schemas.openxmlformats.org/drawingml/2006/main">
+              <a:graphicData uri="http://schemas.openxmlformats.org/drawingml/2006/picture">
+                <pic:pic xmlns:pic="http://schemas.openxmlformats.org/drawingml/2006/picture">
+                  <pic:nvPicPr>
+                    <pic:cNvPr id="0" name="Picture 16" descr="SeasonalRank6-1.png"/>
+                    <pic:cNvPicPr>
+                      <a:picLocks noChangeAspect="1" noChangeArrowheads="1"/>
+                    </pic:cNvPicPr>
+                  </pic:nvPicPr>
+                  <pic:blipFill>
+                    <a:blip r:embed="rId24">
+                      <a:extLst>
+                        <a:ext uri="{28A0092B-C50C-407E-A947-70E740481C1C}">
+                          <a14:useLocalDpi xmlns:a14="http://schemas.microsoft.com/office/drawing/2010/main" val="0"/>
+                        </a:ext>
+                      </a:extLst>
+                    </a:blip>
+                    <a:srcRect/>
+                    <a:stretch>
+                      <a:fillRect/>
+                    </a:stretch>
+                  </pic:blipFill>
+                  <pic:spPr bwMode="auto">
+                    <a:xfrm>
+                      <a:off x="0" y="0"/>
+                      <a:ext cx="857250" cy="857250"/>
+                    </a:xfrm>
+                    <a:prstGeom prst="rect">
+                      <a:avLst/>
+                    </a:prstGeom>
+                    <a:noFill/>
+                    <a:ln>
+                      <a:noFill/>
+                    </a:ln>
+                  </pic:spPr>
+                </pic:pic>
+              </a:graphicData>
+            </a:graphic>
+          </wp:inline>
+        </w:drawing>
+      </w:r>
+      <w:r>
+        <w:t xml:space="preserve"> </w:t>
+      </w:r>
+      <w:r>
+        <w:rPr>
+          <w:noProof/>
+        </w:rPr>
+        <w:drawing>
+          <wp:inline distT="0" distB="0" distL="0" distR="0">
+            <wp:extent cx="847725" cy="847725"/>
+            <wp:effectExtent l="0" t="0" r="9525" b="0"/>
+            <wp:docPr id="24" name="Picture 24" descr="SeasonalRank7-1.png"/>
+            <wp:cNvGraphicFramePr>
+              <a:graphicFrameLocks xmlns:a="http://schemas.openxmlformats.org/drawingml/2006/main" noChangeAspect="1"/>
+            </wp:cNvGraphicFramePr>
+            <a:graphic xmlns:a="http://schemas.openxmlformats.org/drawingml/2006/main">
+              <a:graphicData uri="http://schemas.openxmlformats.org/drawingml/2006/picture">
+                <pic:pic xmlns:pic="http://schemas.openxmlformats.org/drawingml/2006/picture">
+                  <pic:nvPicPr>
+                    <pic:cNvPr id="0" name="Picture 18" descr="SeasonalRank7-1.png"/>
+                    <pic:cNvPicPr>
+                      <a:picLocks noChangeAspect="1" noChangeArrowheads="1"/>
+                    </pic:cNvPicPr>
+                  </pic:nvPicPr>
+                  <pic:blipFill>
+                    <a:blip r:embed="rId25">
+                      <a:extLst>
+                        <a:ext uri="{28A0092B-C50C-407E-A947-70E740481C1C}">
+                          <a14:useLocalDpi xmlns:a14="http://schemas.microsoft.com/office/drawing/2010/main" val="0"/>
+                        </a:ext>
+                      </a:extLst>
+                    </a:blip>
+                    <a:srcRect/>
+                    <a:stretch>
+                      <a:fillRect/>
+                    </a:stretch>
+                  </pic:blipFill>
+                  <pic:spPr bwMode="auto">
+                    <a:xfrm>
+                      <a:off x="0" y="0"/>
+                      <a:ext cx="847725" cy="847725"/>
+                    </a:xfrm>
+                    <a:prstGeom prst="rect">
+                      <a:avLst/>
+                    </a:prstGeom>
+                    <a:noFill/>
+                    <a:ln>
+                      <a:noFill/>
+                    </a:ln>
+                  </pic:spPr>
+                </pic:pic>
+              </a:graphicData>
+            </a:graphic>
+          </wp:inline>
+        </w:drawing>
+      </w:r>
+    </w:p>
+    <w:p>
+      <w:r>
+        <w:t xml:space="preserve">Note that many people </w:t>
+      </w:r>
+      <w:r>
+        <w:t xml:space="preserve">think </w:t>
+      </w:r>
+      <w:r>
+        <w:t xml:space="preserve">that medals are directly defined by MMR which will be explained later but by MY EXPERIMENT, I have shown that one can have MMR of 500 but </w:t>
+      </w:r>
+      <w:r>
+        <w:t>medal of 5 star</w:t>
+      </w:r>
+      <w:r>
+        <w:t>s</w:t>
+      </w:r>
+      <w:r>
+        <w:t xml:space="preserve"> Crusader. </w:t>
+      </w:r>
+    </w:p>
+    <w:p>
+      <w:pPr>
+        <w:rPr>
+          <w:lang w:bidi="fa-IR"/>
+        </w:rPr>
+      </w:pPr>
+      <w:r>
+        <w:t xml:space="preserve">PS. I omitted Immortal medal as this only belongs to top few </w:t>
+      </w:r>
+      <w:r>
+        <w:t>thousand</w:t>
+      </w:r>
+      <w:r>
+        <w:t xml:space="preserve"> players of each region (mostly pro players/streamers)</w:t>
+      </w:r>
+    </w:p>
+    <w:p>
+      <w:pPr>
+        <w:pStyle w:val="Heading3"/>
+      </w:pPr>
+      <w:r>
+        <w:t>4.</w:t>
+      </w:r>
+      <w:r>
+        <w:t xml:space="preserve">1.2 </w:t>
+      </w:r>
+      <w:r>
+        <w:t>MMR</w:t>
+      </w:r>
+    </w:p>
+    <w:p>
+      <w:r>
+        <w:t xml:space="preserve">This is the secret of Dota 2. Value did not provide any information about it and the only thing we know is that by winning you get +25 MMR and by losing you get </w:t>
+      </w:r>
+      <w:r>
+        <w:t>-25 MMR. And players with same MMRs tend to play in games.</w:t>
+      </w:r>
+    </w:p>
+    <w:p>
+      <w:r>
+        <w:t>No one has valid information about factors on MMR, but based on players’ experience, it seems, number of matches, win rate, gold difference, and many others can affect the matchmaking and shows that MMR is not the only factor</w:t>
+      </w:r>
+      <w:r>
+        <w:t xml:space="preserve"> </w:t>
+      </w:r>
+      <w:r>
+        <w:rPr>
+          <w:color w:val="4472C4" w:themeColor="accent1"/>
+        </w:rPr>
+        <w:t>[12]</w:t>
+      </w:r>
+      <w:r>
+        <w:t>.</w:t>
+      </w:r>
+      <w:r>
+        <w:t xml:space="preserve"> </w:t>
+      </w:r>
+    </w:p>
+    <w:p>
+      <w:r>
+        <w:t>But how to deal with account buyers or experienced users with new account?</w:t>
+      </w:r>
+      <w:r>
+        <w:t xml:space="preserve"> Here balancing MMR changes and can have huge jumps. In this situation players go into “uncertainty” state which increases the standard deviation of MMR for games.</w:t>
+      </w:r>
+      <w:r>
+        <w:t xml:space="preserve"> </w:t>
+      </w:r>
+      <w:r>
+        <w:t>Due to this, they may match against players far from their skill so the MMR will expose high jumps.</w:t>
+      </w:r>
+      <w:r>
+        <w:t xml:space="preserve"> This type of players can be considered as an anomaly or outlier and need to be dealt very well.</w:t>
+      </w:r>
+    </w:p>
+    <w:p>
+      <w:pPr>
+        <w:pStyle w:val="Heading3"/>
+      </w:pPr>
+      <w:r>
+        <w:t>4.</w:t>
+      </w:r>
+      <w:r>
+        <w:t>1.3 Smurfs</w:t>
+      </w:r>
+    </w:p>
+    <w:p>
+      <w:r>
+        <w:t>Smurfs are the anomaly of system, experiences users who create new account to get easy matches or even having fun by humiliating new users! Yes, Dota 2 has the most toxic community in the entire esport scene in my opinion.</w:t>
+      </w:r>
+      <w:r>
+        <w:t xml:space="preserve"> </w:t>
+      </w:r>
+    </w:p>
+    <w:p>
+      <w:r>
+        <w:t xml:space="preserve">  </w:t>
+      </w:r>
+    </w:p>
+    <w:p>
+      <w:pPr>
+        <w:pStyle w:val="Heading3"/>
+      </w:pPr>
+      <w:r>
+        <w:t>4.1.4 Reports</w:t>
+      </w:r>
+    </w:p>
+    <w:p>
+      <w:r>
+        <w:t xml:space="preserve">I really do not believe in this system, because it does not work at all. Literally, you find account buyer in your team almost with probability of %75 and </w:t>
+      </w:r>
+      <w:r>
+        <w:t xml:space="preserve">max out your report counts and also you get reported for pinging that why Oracle (a healer/intelligence/support) has MKB (an item with high output damage only for carries) as the first item! </w:t>
+      </w:r>
+    </w:p>
+    <w:p>
+      <w:r>
+        <w:t>So</w:t>
+      </w:r>
+      <w:r>
+        <w:t>,</w:t>
+      </w:r>
+      <w:r>
+        <w:t xml:space="preserve"> I am not going to talk about it as I did not find any useful benefit of using this system. BUT, in the last few patches, Dota 2 decided to be a little pay2win game, if you pay for battle pass, you can “avoid” players for next matches in the entire Dota 2.  Free users may play with same toxic players over and over again.</w:t>
+      </w:r>
+    </w:p>
+    <w:p>
+      <w:pPr>
+        <w:pStyle w:val="Heading2"/>
+      </w:pPr>
+      <w:r>
+        <w:t>4.</w:t>
+      </w:r>
+      <w:r>
+        <w:t>2 Balancing</w:t>
+      </w:r>
+    </w:p>
+    <w:p>
+      <w:pPr>
+        <w:pStyle w:val="Heading3"/>
+      </w:pPr>
+      <w:r>
+        <w:t>4.</w:t>
+      </w:r>
+      <w:r>
+        <w:t>2.1 Medals</w:t>
+      </w:r>
+    </w:p>
+    <w:p>
+      <w:pPr>
+        <w:pStyle w:val="ListParagraph"/>
+        <w:numPr>
+          <w:ilvl w:val="0"/>
+          <w:numId w:val="5"/>
+        </w:numPr>
+      </w:pPr>
+      <w:r>
+        <w:t xml:space="preserve">As we saw in definition section, we have different medals, each has different starts which demonstrates skill/experience level. This is literally a </w:t>
+      </w:r>
+      <w:r>
+        <w:t>hierarchical</w:t>
+      </w:r>
+      <w:r>
+        <w:t xml:space="preserve"> clustering algorithm which we can use to put users with similar medals into similar clusters. </w:t>
+      </w:r>
+    </w:p>
+    <w:p>
+      <w:pPr>
+        <w:pStyle w:val="ListParagraph"/>
+        <w:numPr>
+          <w:ilvl w:val="0"/>
+          <w:numId w:val="5"/>
+        </w:numPr>
+      </w:pPr>
+      <w:r>
+        <w:t>But</w:t>
+      </w:r>
+      <w:r>
+        <w:t xml:space="preserve"> the player pool is so big and the difference in inter-cluster level might not be close enough to put players in same match because they only have same medals. On top of that, we can add MMR adopted from next section to improve intra-cluster differences. </w:t>
+      </w:r>
+    </w:p>
+    <w:p>
+      <w:pPr>
+        <w:pStyle w:val="ListParagraph"/>
+        <w:numPr>
+          <w:ilvl w:val="0"/>
+          <w:numId w:val="5"/>
+        </w:numPr>
+      </w:pPr>
+      <w:r>
+        <w:t>After 10 matches, we can calibrate the stats of a player by computing its difference from the users of the cluster we put it in. If stats match other players, then we use small changes if not, we use jump or put user in the “uncertainty” state to accept higher standard deviation of player pool MMR/XP/Medal.</w:t>
+      </w:r>
+    </w:p>
+    <w:p>
+      <w:pPr>
+        <w:pStyle w:val="Heading3"/>
+      </w:pPr>
+      <w:r>
+        <w:t>4.</w:t>
+      </w:r>
+      <w:r>
+        <w:t>2.2 MMR</w:t>
+      </w:r>
+    </w:p>
+    <w:p>
+      <w:r>
+        <w:t xml:space="preserve">MMR can be estimated using regression to estimate players progress during different matches </w:t>
+      </w:r>
+      <w:proofErr w:type="spellStart"/>
+      <w:r>
+        <w:t>w.r.t.</w:t>
+      </w:r>
+      <w:proofErr w:type="spellEnd"/>
+      <w:r>
+        <w:t xml:space="preserve"> different factors such as hero/item build spam</w:t>
+      </w:r>
+      <w:r>
+        <w:t xml:space="preserve"> as this help us to detect that user is trying to push some idea of winning or not.</w:t>
+      </w:r>
+    </w:p>
+    <w:p>
+      <w:r>
+        <w:t>Here are the ideas:</w:t>
+      </w:r>
+    </w:p>
+    <w:p>
+      <w:pPr>
+        <w:pStyle w:val="ListParagraph"/>
+        <w:numPr>
+          <w:ilvl w:val="0"/>
+          <w:numId w:val="6"/>
+        </w:numPr>
+      </w:pPr>
+      <w:r>
+        <w:t>We can consider the pro players as the benchmark for different roles and for different hero selection or item builds. Simply by implementing this approach, we can discard a huge pool of toxic players and decrease their MMR to almost base for Herald. This can be calculated using distance-based classification to see the act if valid or not. For instance, Phoenix first item Radiance needs permanent ban because there is no way you see this item build in ancient above skill level.</w:t>
+      </w:r>
+    </w:p>
+    <w:p>
+      <w:pPr>
+        <w:pStyle w:val="ListParagraph"/>
+        <w:numPr>
+          <w:ilvl w:val="0"/>
+          <w:numId w:val="6"/>
+        </w:numPr>
+      </w:pPr>
+      <w:r>
+        <w:t xml:space="preserve">We can calculate pro matches’ stats as the benchmark such as distribution of item build or hero pick. Then we can train a model to estimate the distance between distribution of each tier which can be considered the medals, with pro matches and introduce a </w:t>
+      </w:r>
+      <w:r>
+        <w:t>“cut” factor. If the distance of particular player in their role is much below the given threshold of their specific tier, then MMR need to be decreased even though if they won the match and vice versa.</w:t>
+      </w:r>
+    </w:p>
+    <w:p>
+      <w:pPr>
+        <w:pStyle w:val="ListParagraph"/>
+        <w:numPr>
+          <w:ilvl w:val="0"/>
+          <w:numId w:val="6"/>
+        </w:numPr>
+      </w:pPr>
+      <w:r>
+        <w:t>My idea is that players’ MMR need to be decided out of the context of win/loose state. You may mention that when someone wins, it has better stat, and the answer would be yes, but note that we are using top players’ stats as the benchmark and true label, so even pro player in a bad match will have very bad stats and that is almost true always.</w:t>
+      </w:r>
+    </w:p>
+    <w:p>
+      <w:r>
+        <w:t>Simply, many of probabilistic models that model the case by fitting a gaussian distribution over probability of embedding vector of item build/hero choice/post</w:t>
+      </w:r>
+      <w:r>
+        <w:t>-</w:t>
+      </w:r>
+      <w:r>
+        <w:t>match stats can obtain a lot of information.</w:t>
+      </w:r>
+    </w:p>
+    <w:p>
+      <w:pPr>
+        <w:pStyle w:val="Heading3"/>
+      </w:pPr>
+      <w:r>
+        <w:t>4.</w:t>
+      </w:r>
+      <w:r>
+        <w:t>2.3 Smurfs</w:t>
+      </w:r>
+    </w:p>
+    <w:p>
+      <w:r>
+        <w:t>I think this is one of the easiest challenges here due to anomaly build of items or even anomaly post-match stats.</w:t>
+      </w:r>
+    </w:p>
+    <w:p>
+      <w:pPr>
+        <w:pStyle w:val="ListParagraph"/>
+        <w:numPr>
+          <w:ilvl w:val="0"/>
+          <w:numId w:val="4"/>
+        </w:numPr>
+      </w:pPr>
+      <w:r>
+        <w:t>Smurfs are easy to detect, they have extraordinary stats in games, for instance, in a normal average pub game, it takes about 18 minutes to build Battle Fury on Juggernaut, but in a game with smurf in it, it takes much less like 12 minutes which if we try to plot the gaussian distribution for the timing of this item build, we can find that this smurf is out of %97 of the area of gaussian distribution.</w:t>
+      </w:r>
+    </w:p>
+    <w:p>
+      <w:pPr>
+        <w:pStyle w:val="ListParagraph"/>
+        <w:numPr>
+          <w:ilvl w:val="0"/>
+          <w:numId w:val="4"/>
+        </w:numPr>
+      </w:pPr>
+      <w:r>
+        <w:t>Another approach is post</w:t>
+      </w:r>
+      <w:r>
+        <w:t>-</w:t>
+      </w:r>
+      <w:r>
+        <w:t xml:space="preserve">match stats such as KDA, Gold, or many other stats that are available in the game. </w:t>
+      </w:r>
+    </w:p>
+    <w:p>
+      <w:pPr>
+        <w:pStyle w:val="ListParagraph"/>
+        <w:numPr>
+          <w:ilvl w:val="0"/>
+          <w:numId w:val="4"/>
+        </w:numPr>
+      </w:pPr>
+      <w:r>
+        <w:t xml:space="preserve">Another approach is real time analysis. Last hit/deny is a tricky business for new users, but experiences players know how to trick their opponents by using Stop key and this is </w:t>
+      </w:r>
+      <w:proofErr w:type="spellStart"/>
+      <w:proofErr w:type="gramStart"/>
+      <w:r>
+        <w:t>a</w:t>
+      </w:r>
+      <w:proofErr w:type="spellEnd"/>
+      <w:proofErr w:type="gramEnd"/>
+      <w:r>
+        <w:t xml:space="preserve"> advanced approach, simply by using a window of mouse actions and matching a template of a decision tree that has been trained on a window containing this trick, can detect this behavior and flag user as smurf.</w:t>
+      </w:r>
+    </w:p>
+    <w:p>
+      <w:pPr>
+        <w:pStyle w:val="Heading3"/>
+      </w:pPr>
+      <w:r>
+        <w:t>4.</w:t>
+      </w:r>
+      <w:r>
+        <w:t>2</w:t>
+      </w:r>
+      <w:r>
+        <w:t>.4 Reports</w:t>
+      </w:r>
+    </w:p>
+    <w:p>
+      <w:r>
+        <w:t>Solution is simple, delete this system, it d</w:t>
+      </w:r>
+      <w:r>
+        <w:t>oes</w:t>
+      </w:r>
+      <w:r>
+        <w:t xml:space="preserve"> not work!</w:t>
+      </w:r>
+      <w:r>
+        <w:t xml:space="preserve"> My solution using data mining is to delete it!</w:t>
       </w:r>
     </w:p>
     <w:p/>
@@ -2737,353 +3972,15 @@
     <w:p/>
     <w:p/>
     <w:p/>
-    <w:p/>
-    <w:p>
-      <w:pPr>
-        <w:pStyle w:val="Heading2"/>
-      </w:pPr>
-      <w:r>
-        <w:t>3.</w:t>
-      </w:r>
-      <w:r>
-        <w:t>2 Balancing</w:t>
-      </w:r>
-    </w:p>
-    <w:p>
-      <w:r>
-        <w:t xml:space="preserve">The main challenge in this type of games are the balancing between characters, abilities and items and as you have seen, a small percentage of buff/nerf can </w:t>
-      </w:r>
-      <w:r>
-        <w:t>make a hero everyone’s favorite or a dead hero!</w:t>
-      </w:r>
-    </w:p>
-    <w:p>
-      <w:r>
-        <w:t>We try to use some of our knowledge in data mining to provide at least another helpful hand in determining these values.</w:t>
-      </w:r>
-    </w:p>
-    <w:p>
-      <w:pPr>
-        <w:pStyle w:val="Heading3"/>
-      </w:pPr>
-      <w:r>
-        <w:t>3.</w:t>
-      </w:r>
-      <w:r>
-        <w:t>2.</w:t>
-      </w:r>
-      <w:r>
-        <w:t>1</w:t>
-      </w:r>
-      <w:r>
-        <w:t xml:space="preserve"> Heroes</w:t>
-      </w:r>
-    </w:p>
-    <w:p>
-      <w:r>
-        <w:t>Here are some ideas we can use:</w:t>
-      </w:r>
-    </w:p>
-    <w:p>
-      <w:pPr>
-        <w:pStyle w:val="ListParagraph"/>
-        <w:numPr>
-          <w:ilvl w:val="0"/>
-          <w:numId w:val="1"/>
-        </w:numPr>
-      </w:pPr>
-      <w:r>
-        <w:t xml:space="preserve">Let’s create characters by our sense, then roll out the patch and analysis the post-game stats. We can determine that pro players are spamming particular build of items and combination of heroes and by calculating the corresponding distribution, we can understand that </w:t>
-      </w:r>
-      <w:r>
-        <w:t>we need buff/nerf or not.</w:t>
-      </w:r>
-      <w:r>
-        <w:br/>
-        <w:t xml:space="preserve">To determine item spamming, we can use </w:t>
-      </w:r>
-      <w:r>
-        <w:rPr>
-          <w:b/>
-          <w:bCs/>
-          <w:i/>
-          <w:iCs/>
-        </w:rPr>
-        <w:t>association rules</w:t>
-      </w:r>
-      <w:r>
-        <w:t xml:space="preserve"> to rank most common used patterns as spamming act and provide buff/nerf for highest/lowest ranks. In this task</w:t>
-      </w:r>
-      <w:r>
-        <w:t xml:space="preserve"> features such as</w:t>
-      </w:r>
-      <w:r>
-        <w:t xml:space="preserve"> </w:t>
-      </w:r>
-      <w:r>
-        <w:t>win rate</w:t>
-      </w:r>
+    <w:p>
       <w:bookmarkStart w:id="0" w:name="_GoBack"/>
       <w:bookmarkEnd w:id="0"/>
-      <w:r>
-        <w:t xml:space="preserve">, KDA, </w:t>
-      </w:r>
-      <w:r>
-        <w:t xml:space="preserve">and </w:t>
-      </w:r>
-      <w:r>
-        <w:t>net worth all can be used.</w:t>
-      </w:r>
-      <w:r>
-        <w:br/>
-        <w:t>Above aforementioned features can be used for a clustering algorithm to put spammed heroes in different clusters and we rank them and same updating idea can be used.</w:t>
-      </w:r>
-    </w:p>
-    <w:p>
-      <w:pPr>
-        <w:pStyle w:val="Heading3"/>
-      </w:pPr>
-      <w:r>
-        <w:t>3.</w:t>
-      </w:r>
-      <w:r>
-        <w:t>2.</w:t>
-      </w:r>
-      <w:r>
-        <w:t>2</w:t>
-      </w:r>
-      <w:r>
-        <w:t xml:space="preserve"> Abilities</w:t>
-      </w:r>
-    </w:p>
-    <w:p>
-      <w:pPr>
-        <w:pStyle w:val="Heading3"/>
-      </w:pPr>
-      <w:r>
-        <w:t>3.</w:t>
-      </w:r>
-      <w:r>
-        <w:t>2.</w:t>
-      </w:r>
-      <w:r>
-        <w:t>3</w:t>
-      </w:r>
-      <w:r>
-        <w:t xml:space="preserve"> Items</w:t>
-      </w:r>
-    </w:p>
-    <w:p>
-      <w:pPr>
-        <w:pStyle w:val="Heading3"/>
-      </w:pPr>
-      <w:r>
-        <w:t>3.</w:t>
-      </w:r>
-      <w:r>
-        <w:t>2.</w:t>
-      </w:r>
-      <w:r>
-        <w:t>4</w:t>
-      </w:r>
-      <w:r>
-        <w:t xml:space="preserve"> Teamwork</w:t>
-      </w:r>
     </w:p>
     <w:p>
       <w:pPr>
         <w:pStyle w:val="Heading1"/>
       </w:pPr>
       <w:r>
-        <w:t xml:space="preserve">4 </w:t>
-      </w:r>
-      <w:r>
-        <w:t>Dota 2 Ranking</w:t>
-      </w:r>
-    </w:p>
-    <w:p>
-      <w:pPr>
-        <w:pStyle w:val="Heading2"/>
-      </w:pPr>
-      <w:r>
-        <w:t>4.</w:t>
-      </w:r>
-      <w:r>
-        <w:t>1 Definitions</w:t>
-      </w:r>
-    </w:p>
-    <w:p>
-      <w:pPr>
-        <w:pStyle w:val="Heading3"/>
-      </w:pPr>
-      <w:r>
-        <w:t>4.</w:t>
-      </w:r>
-      <w:r>
-        <w:t xml:space="preserve">1.1 </w:t>
-      </w:r>
-      <w:r>
-        <w:t>Medals</w:t>
-      </w:r>
-    </w:p>
-    <w:p>
-      <w:pPr>
-        <w:pStyle w:val="Heading3"/>
-      </w:pPr>
-      <w:r>
-        <w:t>4.</w:t>
-      </w:r>
-      <w:r>
-        <w:t xml:space="preserve">1.2 </w:t>
-      </w:r>
-      <w:r>
-        <w:t>MMR</w:t>
-      </w:r>
-    </w:p>
-    <w:p>
-      <w:pPr>
-        <w:pStyle w:val="Heading3"/>
-      </w:pPr>
-      <w:r>
-        <w:t>4.</w:t>
-      </w:r>
-      <w:r>
-        <w:t>1.3 Smurfs</w:t>
-      </w:r>
-    </w:p>
-    <w:p>
-      <w:pPr>
-        <w:pStyle w:val="Heading3"/>
-      </w:pPr>
-      <w:r>
-        <w:t>4.1.4 Reports</w:t>
-      </w:r>
-    </w:p>
-    <w:p>
-      <w:pPr>
-        <w:pStyle w:val="Heading3"/>
-      </w:pPr>
-      <w:r>
-        <w:t>4.1.5 Overall Conduct</w:t>
-      </w:r>
-    </w:p>
-    <w:p>
-      <w:pPr>
-        <w:pStyle w:val="Heading3"/>
-      </w:pPr>
-      <w:r>
-        <w:t>4.</w:t>
-      </w:r>
-      <w:r>
-        <w:t>1.</w:t>
-      </w:r>
-      <w:r>
-        <w:t>6</w:t>
-      </w:r>
-      <w:r>
-        <w:t xml:space="preserve"> Teamwork</w:t>
-      </w:r>
-    </w:p>
-    <w:p/>
-    <w:p>
-      <w:pPr>
-        <w:pStyle w:val="Heading2"/>
-      </w:pPr>
-      <w:r>
-        <w:t>4.</w:t>
-      </w:r>
-      <w:r>
-        <w:t>2 Balancing</w:t>
-      </w:r>
-    </w:p>
-    <w:p>
-      <w:pPr>
-        <w:pStyle w:val="Heading3"/>
-      </w:pPr>
-      <w:r>
-        <w:t>4.</w:t>
-      </w:r>
-      <w:r>
-        <w:t>2.1 Medals</w:t>
-      </w:r>
-    </w:p>
-    <w:p>
-      <w:pPr>
-        <w:pStyle w:val="Heading3"/>
-      </w:pPr>
-      <w:r>
-        <w:t>4.</w:t>
-      </w:r>
-      <w:r>
-        <w:t>2.2 MMR</w:t>
-      </w:r>
-    </w:p>
-    <w:p>
-      <w:pPr>
-        <w:pStyle w:val="Heading3"/>
-      </w:pPr>
-      <w:r>
-        <w:t>4.</w:t>
-      </w:r>
-      <w:r>
-        <w:t>2.3 Smurfs</w:t>
-      </w:r>
-    </w:p>
-    <w:p>
-      <w:pPr>
-        <w:pStyle w:val="Heading3"/>
-      </w:pPr>
-      <w:r>
-        <w:t>4.1.4 Reports</w:t>
-      </w:r>
-    </w:p>
-    <w:p>
-      <w:pPr>
-        <w:pStyle w:val="Heading3"/>
-      </w:pPr>
-      <w:r>
-        <w:t>4.1.5 Overall Conduct</w:t>
-      </w:r>
-    </w:p>
-    <w:p>
-      <w:pPr>
-        <w:pStyle w:val="Heading3"/>
-      </w:pPr>
-      <w:r>
-        <w:t>4.1.6 Teamwork</w:t>
-      </w:r>
-    </w:p>
-    <w:p/>
-    <w:p>
-      <w:pPr>
-        <w:pStyle w:val="Heading1"/>
-      </w:pPr>
-      <w:r>
-        <w:t>5 Servers</w:t>
-      </w:r>
-    </w:p>
-    <w:p>
-      <w:pPr>
-        <w:pStyle w:val="Heading2"/>
-      </w:pPr>
-      <w:r>
-        <w:t>5.1 Locations</w:t>
-      </w:r>
-    </w:p>
-    <w:p>
-      <w:pPr>
-        <w:pStyle w:val="Heading2"/>
-      </w:pPr>
-      <w:r>
-        <w:t>5.2 Distributions</w:t>
-      </w:r>
-    </w:p>
-    <w:p/>
-    <w:p>
-      <w:pPr>
-        <w:pStyle w:val="Heading1"/>
-      </w:pPr>
-      <w:r>
         <w:t>References</w:t>
       </w:r>
     </w:p>
@@ -3091,7 +3988,7 @@
       <w:r>
         <w:t xml:space="preserve">[1] </w:t>
       </w:r>
-      <w:hyperlink r:id="rId19" w:history="1">
+      <w:hyperlink r:id="rId26" w:history="1">
         <w:r>
           <w:rPr>
             <w:rStyle w:val="Hyperlink"/>
@@ -3104,7 +4001,7 @@
       <w:r>
         <w:t xml:space="preserve">[2] </w:t>
       </w:r>
-      <w:hyperlink r:id="rId20" w:history="1">
+      <w:hyperlink r:id="rId27" w:history="1">
         <w:r>
           <w:rPr>
             <w:rStyle w:val="Hyperlink"/>
@@ -3117,7 +4014,7 @@
       <w:r>
         <w:t xml:space="preserve">[3] </w:t>
       </w:r>
-      <w:hyperlink r:id="rId21" w:history="1">
+      <w:hyperlink r:id="rId28" w:history="1">
         <w:r>
           <w:rPr>
             <w:rStyle w:val="Hyperlink"/>
@@ -3130,7 +4027,7 @@
       <w:r>
         <w:t xml:space="preserve">[4] </w:t>
       </w:r>
-      <w:hyperlink r:id="rId22" w:anchor="/results" w:history="1">
+      <w:hyperlink r:id="rId29" w:anchor="/results" w:history="1">
         <w:r>
           <w:rPr>
             <w:rStyle w:val="Hyperlink"/>
@@ -3143,7 +4040,7 @@
       <w:r>
         <w:t xml:space="preserve">[5] </w:t>
       </w:r>
-      <w:hyperlink r:id="rId23" w:history="1">
+      <w:hyperlink r:id="rId30" w:history="1">
         <w:r>
           <w:rPr>
             <w:rStyle w:val="Hyperlink"/>
@@ -3156,7 +4053,7 @@
       <w:r>
         <w:t xml:space="preserve">[6] </w:t>
       </w:r>
-      <w:hyperlink r:id="rId24" w:history="1">
+      <w:hyperlink r:id="rId31" w:history="1">
         <w:r>
           <w:rPr>
             <w:rStyle w:val="Hyperlink"/>
@@ -3169,7 +4066,7 @@
       <w:r>
         <w:t xml:space="preserve">[7] </w:t>
       </w:r>
-      <w:hyperlink r:id="rId25" w:history="1">
+      <w:hyperlink r:id="rId32" w:history="1">
         <w:r>
           <w:rPr>
             <w:rStyle w:val="Hyperlink"/>
@@ -3182,7 +4079,7 @@
       <w:r>
         <w:t xml:space="preserve">[8] </w:t>
       </w:r>
-      <w:hyperlink r:id="rId26" w:history="1">
+      <w:hyperlink r:id="rId33" w:history="1">
         <w:r>
           <w:rPr>
             <w:rStyle w:val="Hyperlink"/>
@@ -3200,7 +4097,7 @@
       <w:r>
         <w:t xml:space="preserve">[9] </w:t>
       </w:r>
-      <w:hyperlink r:id="rId27" w:history="1">
+      <w:hyperlink r:id="rId34" w:history="1">
         <w:r>
           <w:rPr>
             <w:rStyle w:val="Hyperlink"/>
@@ -3213,7 +4110,7 @@
       <w:r>
         <w:t xml:space="preserve">[10] </w:t>
       </w:r>
-      <w:hyperlink r:id="rId28" w:history="1">
+      <w:hyperlink r:id="rId35" w:history="1">
         <w:r>
           <w:rPr>
             <w:rStyle w:val="Hyperlink"/>
@@ -3226,30 +4123,34 @@
       <w:r>
         <w:t>[11]</w:t>
       </w:r>
+      <w:r>
+        <w:t xml:space="preserve"> </w:t>
+      </w:r>
+      <w:hyperlink r:id="rId36" w:history="1">
+        <w:r>
+          <w:rPr>
+            <w:rStyle w:val="Hyperlink"/>
+          </w:rPr>
+          <w:t>https://dota2.gamepedia.com/Matchmaking/Seasonal_Rankings</w:t>
+        </w:r>
+      </w:hyperlink>
     </w:p>
     <w:p>
       <w:r>
         <w:t>[12]</w:t>
       </w:r>
-    </w:p>
-    <w:p>
-      <w:r>
-        <w:t>[13]</w:t>
-      </w:r>
-    </w:p>
-    <w:p>
-      <w:r>
-        <w:t>[14]</w:t>
-      </w:r>
-    </w:p>
-    <w:p>
-      <w:r>
-        <w:t>[15]</w:t>
-      </w:r>
-    </w:p>
-    <w:p/>
-    <w:p/>
-    <w:p/>
+      <w:r>
+        <w:t xml:space="preserve"> </w:t>
+      </w:r>
+      <w:hyperlink r:id="rId37" w:history="1">
+        <w:r>
+          <w:rPr>
+            <w:rStyle w:val="Hyperlink"/>
+          </w:rPr>
+          <w:t>https://dota2.gamepedia.com/Matchmaking_Rating</w:t>
+        </w:r>
+      </w:hyperlink>
+    </w:p>
     <w:p/>
     <w:p/>
     <w:p>
@@ -3275,9 +4176,9 @@
 <file path=word/numbering.xml><?xml version="1.0" encoding="utf-8"?>
 <w:numbering xmlns:wpc="http://schemas.microsoft.com/office/word/2010/wordprocessingCanvas" xmlns:cx="http://schemas.microsoft.com/office/drawing/2014/chartex" xmlns:cx1="http://schemas.microsoft.com/office/drawing/2015/9/8/chartex" xmlns:cx2="http://schemas.microsoft.com/office/drawing/2015/10/21/chartex" xmlns:cx3="http://schemas.microsoft.com/office/drawing/2016/5/9/chartex" xmlns:cx4="http://schemas.microsoft.com/office/drawing/2016/5/10/chartex" xmlns:cx5="http://schemas.microsoft.com/office/drawing/2016/5/11/chartex" xmlns:cx6="http://schemas.microsoft.com/office/drawing/2016/5/12/chartex" xmlns:cx7="http://schemas.microsoft.com/office/drawing/2016/5/13/chartex" xmlns:cx8="http://schemas.microsoft.com/office/drawing/2016/5/14/chartex" xmlns:mc="http://schemas.openxmlformats.org/markup-compatibility/2006" xmlns:aink="http://schemas.microsoft.com/office/drawing/2016/ink" xmlns:am3d="http://schemas.microsoft.com/office/drawing/2017/model3d" xmlns:o="urn:schemas-microsoft-com:office:office" xmlns:r="http://schemas.openxmlformats.org/officeDocument/2006/relationships" xmlns:m="http://schemas.openxmlformats.org/officeDocument/2006/math" xmlns:v="urn:schemas-microsoft-com:vml" xmlns:wp14="http://schemas.microsoft.com/office/word/2010/wordprocessingDrawing" xmlns:wp="http://schemas.openxmlformats.org/drawingml/2006/wordprocessingDrawing" xmlns:w10="urn:schemas-microsoft-com:office:word" xmlns:w="http://schemas.openxmlformats.org/wordprocessingml/2006/main" xmlns:w14="http://schemas.microsoft.com/office/word/2010/wordml" xmlns:w15="http://schemas.microsoft.com/office/word/2012/wordml" xmlns:w16cid="http://schemas.microsoft.com/office/word/2016/wordml/cid" xmlns:w16se="http://schemas.microsoft.com/office/word/2015/wordml/symex" xmlns:wpg="http://schemas.microsoft.com/office/word/2010/wordprocessingGroup" xmlns:wpi="http://schemas.microsoft.com/office/word/2010/wordprocessingInk" xmlns:wne="http://schemas.microsoft.com/office/word/2006/wordml" xmlns:wps="http://schemas.microsoft.com/office/word/2010/wordprocessingShape" mc:Ignorable="w14 w15 w16se w16cid wp14">
   <w:abstractNum w:abstractNumId="0" w15:restartNumberingAfterBreak="0">
-    <w:nsid w:val="609C00BB"/>
+    <w:nsid w:val="0DEA76AA"/>
     <w:multiLevelType w:val="hybridMultilevel"/>
-    <w:tmpl w:val="8E408EDC"/>
+    <w:tmpl w:val="463265BA"/>
     <w:lvl w:ilvl="0" w:tplc="04090001">
       <w:start w:val="1"/>
       <w:numFmt w:val="bullet"/>
@@ -3387,8 +4288,588 @@
       </w:rPr>
     </w:lvl>
   </w:abstractNum>
+  <w:abstractNum w:abstractNumId="1" w15:restartNumberingAfterBreak="0">
+    <w:nsid w:val="390E0C9C"/>
+    <w:multiLevelType w:val="hybridMultilevel"/>
+    <w:tmpl w:val="B8C62E36"/>
+    <w:lvl w:ilvl="0" w:tplc="04090001">
+      <w:start w:val="1"/>
+      <w:numFmt w:val="bullet"/>
+      <w:lvlText w:val=""/>
+      <w:lvlJc w:val="left"/>
+      <w:pPr>
+        <w:ind w:left="720" w:hanging="360"/>
+      </w:pPr>
+      <w:rPr>
+        <w:rFonts w:ascii="Symbol" w:hAnsi="Symbol" w:hint="default"/>
+      </w:rPr>
+    </w:lvl>
+    <w:lvl w:ilvl="1" w:tplc="04090003" w:tentative="1">
+      <w:start w:val="1"/>
+      <w:numFmt w:val="bullet"/>
+      <w:lvlText w:val="o"/>
+      <w:lvlJc w:val="left"/>
+      <w:pPr>
+        <w:ind w:left="1440" w:hanging="360"/>
+      </w:pPr>
+      <w:rPr>
+        <w:rFonts w:ascii="Courier New" w:hAnsi="Courier New" w:cs="Courier New" w:hint="default"/>
+      </w:rPr>
+    </w:lvl>
+    <w:lvl w:ilvl="2" w:tplc="04090005" w:tentative="1">
+      <w:start w:val="1"/>
+      <w:numFmt w:val="bullet"/>
+      <w:lvlText w:val=""/>
+      <w:lvlJc w:val="left"/>
+      <w:pPr>
+        <w:ind w:left="2160" w:hanging="360"/>
+      </w:pPr>
+      <w:rPr>
+        <w:rFonts w:ascii="Wingdings" w:hAnsi="Wingdings" w:hint="default"/>
+      </w:rPr>
+    </w:lvl>
+    <w:lvl w:ilvl="3" w:tplc="04090001" w:tentative="1">
+      <w:start w:val="1"/>
+      <w:numFmt w:val="bullet"/>
+      <w:lvlText w:val=""/>
+      <w:lvlJc w:val="left"/>
+      <w:pPr>
+        <w:ind w:left="2880" w:hanging="360"/>
+      </w:pPr>
+      <w:rPr>
+        <w:rFonts w:ascii="Symbol" w:hAnsi="Symbol" w:hint="default"/>
+      </w:rPr>
+    </w:lvl>
+    <w:lvl w:ilvl="4" w:tplc="04090003" w:tentative="1">
+      <w:start w:val="1"/>
+      <w:numFmt w:val="bullet"/>
+      <w:lvlText w:val="o"/>
+      <w:lvlJc w:val="left"/>
+      <w:pPr>
+        <w:ind w:left="3600" w:hanging="360"/>
+      </w:pPr>
+      <w:rPr>
+        <w:rFonts w:ascii="Courier New" w:hAnsi="Courier New" w:cs="Courier New" w:hint="default"/>
+      </w:rPr>
+    </w:lvl>
+    <w:lvl w:ilvl="5" w:tplc="04090005" w:tentative="1">
+      <w:start w:val="1"/>
+      <w:numFmt w:val="bullet"/>
+      <w:lvlText w:val=""/>
+      <w:lvlJc w:val="left"/>
+      <w:pPr>
+        <w:ind w:left="4320" w:hanging="360"/>
+      </w:pPr>
+      <w:rPr>
+        <w:rFonts w:ascii="Wingdings" w:hAnsi="Wingdings" w:hint="default"/>
+      </w:rPr>
+    </w:lvl>
+    <w:lvl w:ilvl="6" w:tplc="04090001" w:tentative="1">
+      <w:start w:val="1"/>
+      <w:numFmt w:val="bullet"/>
+      <w:lvlText w:val=""/>
+      <w:lvlJc w:val="left"/>
+      <w:pPr>
+        <w:ind w:left="5040" w:hanging="360"/>
+      </w:pPr>
+      <w:rPr>
+        <w:rFonts w:ascii="Symbol" w:hAnsi="Symbol" w:hint="default"/>
+      </w:rPr>
+    </w:lvl>
+    <w:lvl w:ilvl="7" w:tplc="04090003" w:tentative="1">
+      <w:start w:val="1"/>
+      <w:numFmt w:val="bullet"/>
+      <w:lvlText w:val="o"/>
+      <w:lvlJc w:val="left"/>
+      <w:pPr>
+        <w:ind w:left="5760" w:hanging="360"/>
+      </w:pPr>
+      <w:rPr>
+        <w:rFonts w:ascii="Courier New" w:hAnsi="Courier New" w:cs="Courier New" w:hint="default"/>
+      </w:rPr>
+    </w:lvl>
+    <w:lvl w:ilvl="8" w:tplc="04090005" w:tentative="1">
+      <w:start w:val="1"/>
+      <w:numFmt w:val="bullet"/>
+      <w:lvlText w:val=""/>
+      <w:lvlJc w:val="left"/>
+      <w:pPr>
+        <w:ind w:left="6480" w:hanging="360"/>
+      </w:pPr>
+      <w:rPr>
+        <w:rFonts w:ascii="Wingdings" w:hAnsi="Wingdings" w:hint="default"/>
+      </w:rPr>
+    </w:lvl>
+  </w:abstractNum>
+  <w:abstractNum w:abstractNumId="2" w15:restartNumberingAfterBreak="0">
+    <w:nsid w:val="59530174"/>
+    <w:multiLevelType w:val="hybridMultilevel"/>
+    <w:tmpl w:val="D28CBF04"/>
+    <w:lvl w:ilvl="0" w:tplc="04090001">
+      <w:start w:val="1"/>
+      <w:numFmt w:val="bullet"/>
+      <w:lvlText w:val=""/>
+      <w:lvlJc w:val="left"/>
+      <w:pPr>
+        <w:ind w:left="720" w:hanging="360"/>
+      </w:pPr>
+      <w:rPr>
+        <w:rFonts w:ascii="Symbol" w:hAnsi="Symbol" w:hint="default"/>
+      </w:rPr>
+    </w:lvl>
+    <w:lvl w:ilvl="1" w:tplc="04090003" w:tentative="1">
+      <w:start w:val="1"/>
+      <w:numFmt w:val="bullet"/>
+      <w:lvlText w:val="o"/>
+      <w:lvlJc w:val="left"/>
+      <w:pPr>
+        <w:ind w:left="1440" w:hanging="360"/>
+      </w:pPr>
+      <w:rPr>
+        <w:rFonts w:ascii="Courier New" w:hAnsi="Courier New" w:cs="Courier New" w:hint="default"/>
+      </w:rPr>
+    </w:lvl>
+    <w:lvl w:ilvl="2" w:tplc="04090005" w:tentative="1">
+      <w:start w:val="1"/>
+      <w:numFmt w:val="bullet"/>
+      <w:lvlText w:val=""/>
+      <w:lvlJc w:val="left"/>
+      <w:pPr>
+        <w:ind w:left="2160" w:hanging="360"/>
+      </w:pPr>
+      <w:rPr>
+        <w:rFonts w:ascii="Wingdings" w:hAnsi="Wingdings" w:hint="default"/>
+      </w:rPr>
+    </w:lvl>
+    <w:lvl w:ilvl="3" w:tplc="04090001" w:tentative="1">
+      <w:start w:val="1"/>
+      <w:numFmt w:val="bullet"/>
+      <w:lvlText w:val=""/>
+      <w:lvlJc w:val="left"/>
+      <w:pPr>
+        <w:ind w:left="2880" w:hanging="360"/>
+      </w:pPr>
+      <w:rPr>
+        <w:rFonts w:ascii="Symbol" w:hAnsi="Symbol" w:hint="default"/>
+      </w:rPr>
+    </w:lvl>
+    <w:lvl w:ilvl="4" w:tplc="04090003" w:tentative="1">
+      <w:start w:val="1"/>
+      <w:numFmt w:val="bullet"/>
+      <w:lvlText w:val="o"/>
+      <w:lvlJc w:val="left"/>
+      <w:pPr>
+        <w:ind w:left="3600" w:hanging="360"/>
+      </w:pPr>
+      <w:rPr>
+        <w:rFonts w:ascii="Courier New" w:hAnsi="Courier New" w:cs="Courier New" w:hint="default"/>
+      </w:rPr>
+    </w:lvl>
+    <w:lvl w:ilvl="5" w:tplc="04090005" w:tentative="1">
+      <w:start w:val="1"/>
+      <w:numFmt w:val="bullet"/>
+      <w:lvlText w:val=""/>
+      <w:lvlJc w:val="left"/>
+      <w:pPr>
+        <w:ind w:left="4320" w:hanging="360"/>
+      </w:pPr>
+      <w:rPr>
+        <w:rFonts w:ascii="Wingdings" w:hAnsi="Wingdings" w:hint="default"/>
+      </w:rPr>
+    </w:lvl>
+    <w:lvl w:ilvl="6" w:tplc="04090001" w:tentative="1">
+      <w:start w:val="1"/>
+      <w:numFmt w:val="bullet"/>
+      <w:lvlText w:val=""/>
+      <w:lvlJc w:val="left"/>
+      <w:pPr>
+        <w:ind w:left="5040" w:hanging="360"/>
+      </w:pPr>
+      <w:rPr>
+        <w:rFonts w:ascii="Symbol" w:hAnsi="Symbol" w:hint="default"/>
+      </w:rPr>
+    </w:lvl>
+    <w:lvl w:ilvl="7" w:tplc="04090003" w:tentative="1">
+      <w:start w:val="1"/>
+      <w:numFmt w:val="bullet"/>
+      <w:lvlText w:val="o"/>
+      <w:lvlJc w:val="left"/>
+      <w:pPr>
+        <w:ind w:left="5760" w:hanging="360"/>
+      </w:pPr>
+      <w:rPr>
+        <w:rFonts w:ascii="Courier New" w:hAnsi="Courier New" w:cs="Courier New" w:hint="default"/>
+      </w:rPr>
+    </w:lvl>
+    <w:lvl w:ilvl="8" w:tplc="04090005" w:tentative="1">
+      <w:start w:val="1"/>
+      <w:numFmt w:val="bullet"/>
+      <w:lvlText w:val=""/>
+      <w:lvlJc w:val="left"/>
+      <w:pPr>
+        <w:ind w:left="6480" w:hanging="360"/>
+      </w:pPr>
+      <w:rPr>
+        <w:rFonts w:ascii="Wingdings" w:hAnsi="Wingdings" w:hint="default"/>
+      </w:rPr>
+    </w:lvl>
+  </w:abstractNum>
+  <w:abstractNum w:abstractNumId="3" w15:restartNumberingAfterBreak="0">
+    <w:nsid w:val="5D8A3385"/>
+    <w:multiLevelType w:val="hybridMultilevel"/>
+    <w:tmpl w:val="6E4CF730"/>
+    <w:lvl w:ilvl="0" w:tplc="04090001">
+      <w:start w:val="1"/>
+      <w:numFmt w:val="bullet"/>
+      <w:lvlText w:val=""/>
+      <w:lvlJc w:val="left"/>
+      <w:pPr>
+        <w:ind w:left="720" w:hanging="360"/>
+      </w:pPr>
+      <w:rPr>
+        <w:rFonts w:ascii="Symbol" w:hAnsi="Symbol" w:hint="default"/>
+      </w:rPr>
+    </w:lvl>
+    <w:lvl w:ilvl="1" w:tplc="04090003" w:tentative="1">
+      <w:start w:val="1"/>
+      <w:numFmt w:val="bullet"/>
+      <w:lvlText w:val="o"/>
+      <w:lvlJc w:val="left"/>
+      <w:pPr>
+        <w:ind w:left="1440" w:hanging="360"/>
+      </w:pPr>
+      <w:rPr>
+        <w:rFonts w:ascii="Courier New" w:hAnsi="Courier New" w:cs="Courier New" w:hint="default"/>
+      </w:rPr>
+    </w:lvl>
+    <w:lvl w:ilvl="2" w:tplc="04090005" w:tentative="1">
+      <w:start w:val="1"/>
+      <w:numFmt w:val="bullet"/>
+      <w:lvlText w:val=""/>
+      <w:lvlJc w:val="left"/>
+      <w:pPr>
+        <w:ind w:left="2160" w:hanging="360"/>
+      </w:pPr>
+      <w:rPr>
+        <w:rFonts w:ascii="Wingdings" w:hAnsi="Wingdings" w:hint="default"/>
+      </w:rPr>
+    </w:lvl>
+    <w:lvl w:ilvl="3" w:tplc="04090001" w:tentative="1">
+      <w:start w:val="1"/>
+      <w:numFmt w:val="bullet"/>
+      <w:lvlText w:val=""/>
+      <w:lvlJc w:val="left"/>
+      <w:pPr>
+        <w:ind w:left="2880" w:hanging="360"/>
+      </w:pPr>
+      <w:rPr>
+        <w:rFonts w:ascii="Symbol" w:hAnsi="Symbol" w:hint="default"/>
+      </w:rPr>
+    </w:lvl>
+    <w:lvl w:ilvl="4" w:tplc="04090003" w:tentative="1">
+      <w:start w:val="1"/>
+      <w:numFmt w:val="bullet"/>
+      <w:lvlText w:val="o"/>
+      <w:lvlJc w:val="left"/>
+      <w:pPr>
+        <w:ind w:left="3600" w:hanging="360"/>
+      </w:pPr>
+      <w:rPr>
+        <w:rFonts w:ascii="Courier New" w:hAnsi="Courier New" w:cs="Courier New" w:hint="default"/>
+      </w:rPr>
+    </w:lvl>
+    <w:lvl w:ilvl="5" w:tplc="04090005" w:tentative="1">
+      <w:start w:val="1"/>
+      <w:numFmt w:val="bullet"/>
+      <w:lvlText w:val=""/>
+      <w:lvlJc w:val="left"/>
+      <w:pPr>
+        <w:ind w:left="4320" w:hanging="360"/>
+      </w:pPr>
+      <w:rPr>
+        <w:rFonts w:ascii="Wingdings" w:hAnsi="Wingdings" w:hint="default"/>
+      </w:rPr>
+    </w:lvl>
+    <w:lvl w:ilvl="6" w:tplc="04090001" w:tentative="1">
+      <w:start w:val="1"/>
+      <w:numFmt w:val="bullet"/>
+      <w:lvlText w:val=""/>
+      <w:lvlJc w:val="left"/>
+      <w:pPr>
+        <w:ind w:left="5040" w:hanging="360"/>
+      </w:pPr>
+      <w:rPr>
+        <w:rFonts w:ascii="Symbol" w:hAnsi="Symbol" w:hint="default"/>
+      </w:rPr>
+    </w:lvl>
+    <w:lvl w:ilvl="7" w:tplc="04090003" w:tentative="1">
+      <w:start w:val="1"/>
+      <w:numFmt w:val="bullet"/>
+      <w:lvlText w:val="o"/>
+      <w:lvlJc w:val="left"/>
+      <w:pPr>
+        <w:ind w:left="5760" w:hanging="360"/>
+      </w:pPr>
+      <w:rPr>
+        <w:rFonts w:ascii="Courier New" w:hAnsi="Courier New" w:cs="Courier New" w:hint="default"/>
+      </w:rPr>
+    </w:lvl>
+    <w:lvl w:ilvl="8" w:tplc="04090005" w:tentative="1">
+      <w:start w:val="1"/>
+      <w:numFmt w:val="bullet"/>
+      <w:lvlText w:val=""/>
+      <w:lvlJc w:val="left"/>
+      <w:pPr>
+        <w:ind w:left="6480" w:hanging="360"/>
+      </w:pPr>
+      <w:rPr>
+        <w:rFonts w:ascii="Wingdings" w:hAnsi="Wingdings" w:hint="default"/>
+      </w:rPr>
+    </w:lvl>
+  </w:abstractNum>
+  <w:abstractNum w:abstractNumId="4" w15:restartNumberingAfterBreak="0">
+    <w:nsid w:val="609C00BB"/>
+    <w:multiLevelType w:val="hybridMultilevel"/>
+    <w:tmpl w:val="8E408EDC"/>
+    <w:lvl w:ilvl="0" w:tplc="04090001">
+      <w:start w:val="1"/>
+      <w:numFmt w:val="bullet"/>
+      <w:lvlText w:val=""/>
+      <w:lvlJc w:val="left"/>
+      <w:pPr>
+        <w:ind w:left="720" w:hanging="360"/>
+      </w:pPr>
+      <w:rPr>
+        <w:rFonts w:ascii="Symbol" w:hAnsi="Symbol" w:hint="default"/>
+      </w:rPr>
+    </w:lvl>
+    <w:lvl w:ilvl="1" w:tplc="04090003" w:tentative="1">
+      <w:start w:val="1"/>
+      <w:numFmt w:val="bullet"/>
+      <w:lvlText w:val="o"/>
+      <w:lvlJc w:val="left"/>
+      <w:pPr>
+        <w:ind w:left="1440" w:hanging="360"/>
+      </w:pPr>
+      <w:rPr>
+        <w:rFonts w:ascii="Courier New" w:hAnsi="Courier New" w:cs="Courier New" w:hint="default"/>
+      </w:rPr>
+    </w:lvl>
+    <w:lvl w:ilvl="2" w:tplc="04090005" w:tentative="1">
+      <w:start w:val="1"/>
+      <w:numFmt w:val="bullet"/>
+      <w:lvlText w:val=""/>
+      <w:lvlJc w:val="left"/>
+      <w:pPr>
+        <w:ind w:left="2160" w:hanging="360"/>
+      </w:pPr>
+      <w:rPr>
+        <w:rFonts w:ascii="Wingdings" w:hAnsi="Wingdings" w:hint="default"/>
+      </w:rPr>
+    </w:lvl>
+    <w:lvl w:ilvl="3" w:tplc="04090001" w:tentative="1">
+      <w:start w:val="1"/>
+      <w:numFmt w:val="bullet"/>
+      <w:lvlText w:val=""/>
+      <w:lvlJc w:val="left"/>
+      <w:pPr>
+        <w:ind w:left="2880" w:hanging="360"/>
+      </w:pPr>
+      <w:rPr>
+        <w:rFonts w:ascii="Symbol" w:hAnsi="Symbol" w:hint="default"/>
+      </w:rPr>
+    </w:lvl>
+    <w:lvl w:ilvl="4" w:tplc="04090003" w:tentative="1">
+      <w:start w:val="1"/>
+      <w:numFmt w:val="bullet"/>
+      <w:lvlText w:val="o"/>
+      <w:lvlJc w:val="left"/>
+      <w:pPr>
+        <w:ind w:left="3600" w:hanging="360"/>
+      </w:pPr>
+      <w:rPr>
+        <w:rFonts w:ascii="Courier New" w:hAnsi="Courier New" w:cs="Courier New" w:hint="default"/>
+      </w:rPr>
+    </w:lvl>
+    <w:lvl w:ilvl="5" w:tplc="04090005" w:tentative="1">
+      <w:start w:val="1"/>
+      <w:numFmt w:val="bullet"/>
+      <w:lvlText w:val=""/>
+      <w:lvlJc w:val="left"/>
+      <w:pPr>
+        <w:ind w:left="4320" w:hanging="360"/>
+      </w:pPr>
+      <w:rPr>
+        <w:rFonts w:ascii="Wingdings" w:hAnsi="Wingdings" w:hint="default"/>
+      </w:rPr>
+    </w:lvl>
+    <w:lvl w:ilvl="6" w:tplc="04090001" w:tentative="1">
+      <w:start w:val="1"/>
+      <w:numFmt w:val="bullet"/>
+      <w:lvlText w:val=""/>
+      <w:lvlJc w:val="left"/>
+      <w:pPr>
+        <w:ind w:left="5040" w:hanging="360"/>
+      </w:pPr>
+      <w:rPr>
+        <w:rFonts w:ascii="Symbol" w:hAnsi="Symbol" w:hint="default"/>
+      </w:rPr>
+    </w:lvl>
+    <w:lvl w:ilvl="7" w:tplc="04090003" w:tentative="1">
+      <w:start w:val="1"/>
+      <w:numFmt w:val="bullet"/>
+      <w:lvlText w:val="o"/>
+      <w:lvlJc w:val="left"/>
+      <w:pPr>
+        <w:ind w:left="5760" w:hanging="360"/>
+      </w:pPr>
+      <w:rPr>
+        <w:rFonts w:ascii="Courier New" w:hAnsi="Courier New" w:cs="Courier New" w:hint="default"/>
+      </w:rPr>
+    </w:lvl>
+    <w:lvl w:ilvl="8" w:tplc="04090005" w:tentative="1">
+      <w:start w:val="1"/>
+      <w:numFmt w:val="bullet"/>
+      <w:lvlText w:val=""/>
+      <w:lvlJc w:val="left"/>
+      <w:pPr>
+        <w:ind w:left="6480" w:hanging="360"/>
+      </w:pPr>
+      <w:rPr>
+        <w:rFonts w:ascii="Wingdings" w:hAnsi="Wingdings" w:hint="default"/>
+      </w:rPr>
+    </w:lvl>
+  </w:abstractNum>
+  <w:abstractNum w:abstractNumId="5" w15:restartNumberingAfterBreak="0">
+    <w:nsid w:val="699372A3"/>
+    <w:multiLevelType w:val="hybridMultilevel"/>
+    <w:tmpl w:val="8B7EF544"/>
+    <w:lvl w:ilvl="0" w:tplc="04090001">
+      <w:start w:val="1"/>
+      <w:numFmt w:val="bullet"/>
+      <w:lvlText w:val=""/>
+      <w:lvlJc w:val="left"/>
+      <w:pPr>
+        <w:ind w:left="720" w:hanging="360"/>
+      </w:pPr>
+      <w:rPr>
+        <w:rFonts w:ascii="Symbol" w:hAnsi="Symbol" w:hint="default"/>
+      </w:rPr>
+    </w:lvl>
+    <w:lvl w:ilvl="1" w:tplc="04090003" w:tentative="1">
+      <w:start w:val="1"/>
+      <w:numFmt w:val="bullet"/>
+      <w:lvlText w:val="o"/>
+      <w:lvlJc w:val="left"/>
+      <w:pPr>
+        <w:ind w:left="1440" w:hanging="360"/>
+      </w:pPr>
+      <w:rPr>
+        <w:rFonts w:ascii="Courier New" w:hAnsi="Courier New" w:cs="Courier New" w:hint="default"/>
+      </w:rPr>
+    </w:lvl>
+    <w:lvl w:ilvl="2" w:tplc="04090005" w:tentative="1">
+      <w:start w:val="1"/>
+      <w:numFmt w:val="bullet"/>
+      <w:lvlText w:val=""/>
+      <w:lvlJc w:val="left"/>
+      <w:pPr>
+        <w:ind w:left="2160" w:hanging="360"/>
+      </w:pPr>
+      <w:rPr>
+        <w:rFonts w:ascii="Wingdings" w:hAnsi="Wingdings" w:hint="default"/>
+      </w:rPr>
+    </w:lvl>
+    <w:lvl w:ilvl="3" w:tplc="04090001" w:tentative="1">
+      <w:start w:val="1"/>
+      <w:numFmt w:val="bullet"/>
+      <w:lvlText w:val=""/>
+      <w:lvlJc w:val="left"/>
+      <w:pPr>
+        <w:ind w:left="2880" w:hanging="360"/>
+      </w:pPr>
+      <w:rPr>
+        <w:rFonts w:ascii="Symbol" w:hAnsi="Symbol" w:hint="default"/>
+      </w:rPr>
+    </w:lvl>
+    <w:lvl w:ilvl="4" w:tplc="04090003" w:tentative="1">
+      <w:start w:val="1"/>
+      <w:numFmt w:val="bullet"/>
+      <w:lvlText w:val="o"/>
+      <w:lvlJc w:val="left"/>
+      <w:pPr>
+        <w:ind w:left="3600" w:hanging="360"/>
+      </w:pPr>
+      <w:rPr>
+        <w:rFonts w:ascii="Courier New" w:hAnsi="Courier New" w:cs="Courier New" w:hint="default"/>
+      </w:rPr>
+    </w:lvl>
+    <w:lvl w:ilvl="5" w:tplc="04090005" w:tentative="1">
+      <w:start w:val="1"/>
+      <w:numFmt w:val="bullet"/>
+      <w:lvlText w:val=""/>
+      <w:lvlJc w:val="left"/>
+      <w:pPr>
+        <w:ind w:left="4320" w:hanging="360"/>
+      </w:pPr>
+      <w:rPr>
+        <w:rFonts w:ascii="Wingdings" w:hAnsi="Wingdings" w:hint="default"/>
+      </w:rPr>
+    </w:lvl>
+    <w:lvl w:ilvl="6" w:tplc="04090001" w:tentative="1">
+      <w:start w:val="1"/>
+      <w:numFmt w:val="bullet"/>
+      <w:lvlText w:val=""/>
+      <w:lvlJc w:val="left"/>
+      <w:pPr>
+        <w:ind w:left="5040" w:hanging="360"/>
+      </w:pPr>
+      <w:rPr>
+        <w:rFonts w:ascii="Symbol" w:hAnsi="Symbol" w:hint="default"/>
+      </w:rPr>
+    </w:lvl>
+    <w:lvl w:ilvl="7" w:tplc="04090003" w:tentative="1">
+      <w:start w:val="1"/>
+      <w:numFmt w:val="bullet"/>
+      <w:lvlText w:val="o"/>
+      <w:lvlJc w:val="left"/>
+      <w:pPr>
+        <w:ind w:left="5760" w:hanging="360"/>
+      </w:pPr>
+      <w:rPr>
+        <w:rFonts w:ascii="Courier New" w:hAnsi="Courier New" w:cs="Courier New" w:hint="default"/>
+      </w:rPr>
+    </w:lvl>
+    <w:lvl w:ilvl="8" w:tplc="04090005" w:tentative="1">
+      <w:start w:val="1"/>
+      <w:numFmt w:val="bullet"/>
+      <w:lvlText w:val=""/>
+      <w:lvlJc w:val="left"/>
+      <w:pPr>
+        <w:ind w:left="6480" w:hanging="360"/>
+      </w:pPr>
+      <w:rPr>
+        <w:rFonts w:ascii="Wingdings" w:hAnsi="Wingdings" w:hint="default"/>
+      </w:rPr>
+    </w:lvl>
+  </w:abstractNum>
   <w:num w:numId="1">
+    <w:abstractNumId w:val="4"/>
+  </w:num>
+  <w:num w:numId="2">
+    <w:abstractNumId w:val="5"/>
+  </w:num>
+  <w:num w:numId="3">
     <w:abstractNumId w:val="0"/>
+  </w:num>
+  <w:num w:numId="4">
+    <w:abstractNumId w:val="2"/>
+  </w:num>
+  <w:num w:numId="5">
+    <w:abstractNumId w:val="1"/>
+  </w:num>
+  <w:num w:numId="6">
+    <w:abstractNumId w:val="3"/>
   </w:num>
 </w:numbering>
 </file>

</xml_diff>